<commit_message>
Adding OS round robin and mordify os file.
</commit_message>
<xml_diff>
--- a/5th Semester/TC Project.docx
+++ b/5th Semester/TC Project.docx
@@ -199,7 +199,17 @@
           <w:szCs w:val="38"/>
           <w:lang w:val="en-IN"/>
         </w:rPr>
-        <w:t>/MC/</w:t>
+        <w:t>/</w:t>
+      </w:r>
+      <w:bookmarkStart w:id="0" w:name="_GoBack"/>
+      <w:bookmarkEnd w:id="0"/>
+      <w:r>
+        <w:rPr>
+          <w:sz w:val="38"/>
+          <w:szCs w:val="38"/>
+          <w:lang w:val="en-IN"/>
+        </w:rPr>
+        <w:t>MC/</w:t>
       </w:r>
       <w:r>
         <w:rPr>
@@ -463,7 +473,7 @@
     </w:p>
     <w:sdt>
       <w:sdtPr>
-        <w:id w:val="1670440790"/>
+        <w:id w:val="-553322842"/>
         <w:docPartObj>
           <w:docPartGallery w:val="Table of Contents"/>
           <w:docPartUnique/>
@@ -472,7 +482,8 @@
       <w:sdtEndPr>
         <w:rPr>
           <w:rFonts w:asciiTheme="minorHAnsi" w:eastAsiaTheme="minorHAnsi" w:hAnsiTheme="minorHAnsi" w:cstheme="minorBidi"/>
-          <w:noProof/>
+          <w:b w:val="0"/>
+          <w:bCs w:val="0"/>
           <w:color w:val="auto"/>
           <w:sz w:val="22"/>
           <w:szCs w:val="22"/>
@@ -490,567 +501,370 @@
         </w:p>
         <w:p>
           <w:pPr>
-            <w:pStyle w:val="TOC2"/>
-            <w:tabs>
-              <w:tab w:val="right" w:leader="dot" w:pos="9350"/>
-            </w:tabs>
-            <w:rPr>
-              <w:noProof/>
-            </w:rPr>
+            <w:pStyle w:val="TOC1"/>
           </w:pPr>
           <w:r>
-            <w:fldChar w:fldCharType="begin"/>
+            <w:rPr>
+              <w:b/>
+              <w:bCs/>
+            </w:rPr>
+            <w:t>Introduction</w:t>
           </w:r>
           <w:r>
-            <w:instrText xml:space="preserve"> TOC \o "1-3" \h \z \u </w:instrText>
+            <w:ptab w:relativeTo="margin" w:alignment="right" w:leader="dot"/>
           </w:r>
           <w:r>
-            <w:fldChar w:fldCharType="separate"/>
+            <w:rPr>
+              <w:b/>
+              <w:bCs/>
+            </w:rPr>
+            <w:t>1</w:t>
           </w:r>
-          <w:hyperlink w:anchor="_Toc526175908" w:history="1">
-            <w:r>
-              <w:rPr>
-                <w:rStyle w:val="Hyperlink"/>
-                <w:noProof/>
-              </w:rPr>
-              <w:t>Book​</w:t>
-            </w:r>
-            <w:r>
-              <w:rPr>
-                <w:noProof/>
-                <w:webHidden/>
-              </w:rPr>
-              <w:tab/>
-            </w:r>
-            <w:r>
-              <w:rPr>
-                <w:noProof/>
-                <w:webHidden/>
-              </w:rPr>
-              <w:fldChar w:fldCharType="begin"/>
-            </w:r>
-            <w:r>
-              <w:rPr>
-                <w:noProof/>
-                <w:webHidden/>
-              </w:rPr>
-              <w:instrText xml:space="preserve"> PAGEREF _Toc526175908 \h </w:instrText>
-            </w:r>
-            <w:r>
-              <w:rPr>
-                <w:noProof/>
-                <w:webHidden/>
-              </w:rPr>
-            </w:r>
-            <w:r>
-              <w:rPr>
-                <w:noProof/>
-                <w:webHidden/>
-              </w:rPr>
-              <w:fldChar w:fldCharType="separate"/>
-            </w:r>
-            <w:r>
-              <w:rPr>
-                <w:noProof/>
-                <w:webHidden/>
-              </w:rPr>
-              <w:t>2</w:t>
-            </w:r>
-            <w:r>
-              <w:rPr>
-                <w:noProof/>
-                <w:webHidden/>
-              </w:rPr>
-              <w:fldChar w:fldCharType="end"/>
-            </w:r>
-          </w:hyperlink>
         </w:p>
         <w:p>
           <w:pPr>
             <w:pStyle w:val="TOC2"/>
-            <w:tabs>
-              <w:tab w:val="right" w:leader="dot" w:pos="9350"/>
-            </w:tabs>
+            <w:ind w:left="216"/>
+          </w:pPr>
+          <w:sdt>
+            <w:sdtPr>
+              <w:id w:val="1667506712"/>
+              <w:placeholder>
+                <w:docPart w:val="CEAA0225B6234FA1A07AD38685C69D64"/>
+              </w:placeholder>
+              <w:temporary/>
+              <w:showingPlcHdr/>
+            </w:sdtPr>
+            <w:sdtContent>
+              <w:r>
+                <w:t>Type chapter title (level 2)</w:t>
+              </w:r>
+            </w:sdtContent>
+          </w:sdt>
+          <w:r>
+            <w:ptab w:relativeTo="margin" w:alignment="right" w:leader="dot"/>
+          </w:r>
+          <w:r>
+            <w:t>2</w:t>
+          </w:r>
+        </w:p>
+        <w:p>
+          <w:pPr>
+            <w:pStyle w:val="TOC3"/>
+            <w:ind w:left="446"/>
+          </w:pPr>
+          <w:sdt>
+            <w:sdtPr>
+              <w:id w:val="93059032"/>
+              <w:placeholder>
+                <w:docPart w:val="71D99964E0FF4B57B162794228A2E472"/>
+              </w:placeholder>
+              <w:temporary/>
+              <w:showingPlcHdr/>
+            </w:sdtPr>
+            <w:sdtContent>
+              <w:r>
+                <w:t>Type chapter title (level 3)</w:t>
+              </w:r>
+            </w:sdtContent>
+          </w:sdt>
+          <w:r>
+            <w:ptab w:relativeTo="margin" w:alignment="right" w:leader="dot"/>
+          </w:r>
+          <w:r>
+            <w:t>3</w:t>
+          </w:r>
+        </w:p>
+        <w:p>
+          <w:pPr>
+            <w:pStyle w:val="TOC1"/>
             <w:rPr>
-              <w:noProof/>
+              <w:b/>
+              <w:bCs/>
             </w:rPr>
           </w:pPr>
-          <w:hyperlink w:anchor="_Toc526175909" w:history="1">
-            <w:r>
-              <w:rPr>
-                <w:rStyle w:val="Hyperlink"/>
-                <w:noProof/>
-              </w:rPr>
-              <w:t>Newspaper</w:t>
-            </w:r>
-            <w:r>
-              <w:rPr>
-                <w:noProof/>
-                <w:webHidden/>
-              </w:rPr>
-              <w:tab/>
-            </w:r>
-            <w:r>
-              <w:rPr>
-                <w:noProof/>
-                <w:webHidden/>
-              </w:rPr>
-              <w:fldChar w:fldCharType="begin"/>
-            </w:r>
-            <w:r>
-              <w:rPr>
-                <w:noProof/>
-                <w:webHidden/>
-              </w:rPr>
-              <w:instrText xml:space="preserve"> PAGEREF _Toc526175909 \h </w:instrText>
-            </w:r>
-            <w:r>
-              <w:rPr>
-                <w:noProof/>
-                <w:webHidden/>
-              </w:rPr>
-            </w:r>
-            <w:r>
-              <w:rPr>
-                <w:noProof/>
-                <w:webHidden/>
-              </w:rPr>
-              <w:fldChar w:fldCharType="separate"/>
-            </w:r>
-            <w:r>
-              <w:rPr>
-                <w:noProof/>
-                <w:webHidden/>
-              </w:rPr>
-              <w:t>2</w:t>
-            </w:r>
-            <w:r>
-              <w:rPr>
-                <w:noProof/>
-                <w:webHidden/>
-              </w:rPr>
-              <w:fldChar w:fldCharType="end"/>
-            </w:r>
-          </w:hyperlink>
+          <w:r>
+            <w:rPr>
+              <w:b/>
+              <w:bCs/>
+            </w:rPr>
+            <w:t>Data Hiding</w:t>
+          </w:r>
+          <w:r>
+            <w:ptab w:relativeTo="margin" w:alignment="right" w:leader="dot"/>
+          </w:r>
+          <w:r>
+            <w:rPr>
+              <w:b/>
+              <w:bCs/>
+            </w:rPr>
+            <w:t>4</w:t>
+          </w:r>
+        </w:p>
+        <w:p>
+          <w:pPr>
+            <w:pStyle w:val="TOC1"/>
+            <w:rPr>
+              <w:b/>
+              <w:bCs/>
+            </w:rPr>
+          </w:pPr>
+          <w:r>
+            <w:rPr>
+              <w:b/>
+              <w:bCs/>
+            </w:rPr>
+            <w:t>Image Stenography</w:t>
+          </w:r>
+          <w:r>
+            <w:ptab w:relativeTo="margin" w:alignment="right" w:leader="dot"/>
+          </w:r>
+          <w:r>
+            <w:rPr>
+              <w:b/>
+              <w:bCs/>
+            </w:rPr>
+            <w:t>4</w:t>
+          </w:r>
+        </w:p>
+        <w:p>
+          <w:pPr>
+            <w:pStyle w:val="TOC1"/>
+            <w:rPr>
+              <w:b/>
+              <w:bCs/>
+            </w:rPr>
+          </w:pPr>
+          <w:r>
+            <w:rPr>
+              <w:b/>
+              <w:bCs/>
+            </w:rPr>
+            <w:t>Theoretical Discussion</w:t>
+          </w:r>
+          <w:r>
+            <w:ptab w:relativeTo="margin" w:alignment="right" w:leader="dot"/>
+          </w:r>
+          <w:r>
+            <w:rPr>
+              <w:b/>
+              <w:bCs/>
+            </w:rPr>
+            <w:t>4</w:t>
+          </w:r>
         </w:p>
         <w:p>
           <w:pPr>
             <w:pStyle w:val="TOC2"/>
-            <w:tabs>
-              <w:tab w:val="right" w:leader="dot" w:pos="9350"/>
-            </w:tabs>
-            <w:rPr>
-              <w:noProof/>
-            </w:rPr>
+            <w:ind w:left="216"/>
           </w:pPr>
-          <w:hyperlink w:anchor="_Toc526175910" w:history="1">
-            <w:r>
-              <w:rPr>
-                <w:rStyle w:val="Hyperlink"/>
-                <w:noProof/>
-              </w:rPr>
-              <w:t>Report</w:t>
-            </w:r>
-            <w:r>
-              <w:rPr>
-                <w:noProof/>
-                <w:webHidden/>
-              </w:rPr>
-              <w:tab/>
-            </w:r>
-            <w:r>
-              <w:rPr>
-                <w:noProof/>
-                <w:webHidden/>
-              </w:rPr>
-              <w:fldChar w:fldCharType="begin"/>
-            </w:r>
-            <w:r>
-              <w:rPr>
-                <w:noProof/>
-                <w:webHidden/>
-              </w:rPr>
-              <w:instrText xml:space="preserve"> PAGEREF _Toc526175910 \h </w:instrText>
-            </w:r>
-            <w:r>
-              <w:rPr>
-                <w:noProof/>
-                <w:webHidden/>
-              </w:rPr>
-            </w:r>
-            <w:r>
-              <w:rPr>
-                <w:noProof/>
-                <w:webHidden/>
-              </w:rPr>
-              <w:fldChar w:fldCharType="separate"/>
-            </w:r>
-            <w:r>
-              <w:rPr>
-                <w:noProof/>
-                <w:webHidden/>
-              </w:rPr>
-              <w:t>2</w:t>
-            </w:r>
-            <w:r>
-              <w:rPr>
-                <w:noProof/>
-                <w:webHidden/>
-              </w:rPr>
-              <w:fldChar w:fldCharType="end"/>
-            </w:r>
-          </w:hyperlink>
+          <w:r>
+            <w:t>About LSB encryption</w:t>
+          </w:r>
+          <w:r>
+            <w:ptab w:relativeTo="margin" w:alignment="right" w:leader="dot"/>
+          </w:r>
+          <w:r>
+            <w:t>2</w:t>
+          </w:r>
         </w:p>
         <w:p>
           <w:pPr>
             <w:pStyle w:val="TOC2"/>
-            <w:tabs>
-              <w:tab w:val="right" w:leader="dot" w:pos="9350"/>
-            </w:tabs>
-            <w:rPr>
-              <w:noProof/>
-            </w:rPr>
+            <w:ind w:left="216"/>
           </w:pPr>
-          <w:hyperlink w:anchor="_Toc526175911" w:history="1">
-            <w:r>
-              <w:rPr>
-                <w:rStyle w:val="Hyperlink"/>
-                <w:noProof/>
-              </w:rPr>
-              <w:t>Patent</w:t>
-            </w:r>
-            <w:r>
-              <w:rPr>
-                <w:noProof/>
-                <w:webHidden/>
-              </w:rPr>
-              <w:tab/>
-            </w:r>
-            <w:r>
-              <w:rPr>
-                <w:noProof/>
-                <w:webHidden/>
-              </w:rPr>
-              <w:fldChar w:fldCharType="begin"/>
-            </w:r>
-            <w:r>
-              <w:rPr>
-                <w:noProof/>
-                <w:webHidden/>
-              </w:rPr>
-              <w:instrText xml:space="preserve"> PAGEREF _Toc526175911 \h </w:instrText>
-            </w:r>
-            <w:r>
-              <w:rPr>
-                <w:noProof/>
-                <w:webHidden/>
-              </w:rPr>
-            </w:r>
-            <w:r>
-              <w:rPr>
-                <w:noProof/>
-                <w:webHidden/>
-              </w:rPr>
-              <w:fldChar w:fldCharType="separate"/>
-            </w:r>
-            <w:r>
-              <w:rPr>
-                <w:noProof/>
-                <w:webHidden/>
-              </w:rPr>
-              <w:t>2</w:t>
-            </w:r>
-            <w:r>
-              <w:rPr>
-                <w:noProof/>
-                <w:webHidden/>
-              </w:rPr>
-              <w:fldChar w:fldCharType="end"/>
-            </w:r>
-          </w:hyperlink>
+          <w:r>
+            <w:t>Algorithm</w:t>
+          </w:r>
+          <w:r>
+            <w:ptab w:relativeTo="margin" w:alignment="right" w:leader="dot"/>
+          </w:r>
+          <w:r>
+            <w:t>2</w:t>
+          </w:r>
         </w:p>
         <w:p>
           <w:pPr>
             <w:pStyle w:val="TOC2"/>
-            <w:tabs>
-              <w:tab w:val="right" w:leader="dot" w:pos="9350"/>
-            </w:tabs>
+            <w:ind w:left="216"/>
+          </w:pPr>
+          <w:r>
+            <w:t>Embedding and Extraction Algorithms</w:t>
+          </w:r>
+          <w:r>
+            <w:ptab w:relativeTo="margin" w:alignment="right" w:leader="dot"/>
+          </w:r>
+          <w:r>
+            <w:t>2</w:t>
+          </w:r>
+        </w:p>
+        <w:p>
+          <w:pPr>
+            <w:pStyle w:val="TOC1"/>
             <w:rPr>
-              <w:noProof/>
+              <w:b/>
+              <w:bCs/>
             </w:rPr>
           </w:pPr>
-          <w:hyperlink w:anchor="_Toc526175912" w:history="1">
-            <w:r>
-              <w:rPr>
-                <w:rStyle w:val="Hyperlink"/>
-                <w:noProof/>
-              </w:rPr>
-              <w:t>Brochure</w:t>
-            </w:r>
-            <w:r>
-              <w:rPr>
-                <w:noProof/>
-                <w:webHidden/>
-              </w:rPr>
-              <w:tab/>
-            </w:r>
-            <w:r>
-              <w:rPr>
-                <w:noProof/>
-                <w:webHidden/>
-              </w:rPr>
-              <w:fldChar w:fldCharType="begin"/>
-            </w:r>
-            <w:r>
-              <w:rPr>
-                <w:noProof/>
-                <w:webHidden/>
-              </w:rPr>
-              <w:instrText xml:space="preserve"> PAGEREF _Toc526175912 \h </w:instrText>
-            </w:r>
-            <w:r>
-              <w:rPr>
-                <w:noProof/>
-                <w:webHidden/>
-              </w:rPr>
-            </w:r>
-            <w:r>
-              <w:rPr>
-                <w:noProof/>
-                <w:webHidden/>
-              </w:rPr>
-              <w:fldChar w:fldCharType="separate"/>
-            </w:r>
-            <w:r>
-              <w:rPr>
-                <w:noProof/>
-                <w:webHidden/>
-              </w:rPr>
-              <w:t>2</w:t>
-            </w:r>
-            <w:r>
-              <w:rPr>
-                <w:noProof/>
-                <w:webHidden/>
-              </w:rPr>
-              <w:fldChar w:fldCharType="end"/>
-            </w:r>
-          </w:hyperlink>
+          <w:r>
+            <w:rPr>
+              <w:b/>
+              <w:bCs/>
+            </w:rPr>
+            <w:t>Programming Implementation</w:t>
+          </w:r>
+          <w:r>
+            <w:ptab w:relativeTo="margin" w:alignment="right" w:leader="dot"/>
+          </w:r>
+          <w:r>
+            <w:rPr>
+              <w:b/>
+              <w:bCs/>
+            </w:rPr>
+            <w:t>4</w:t>
+          </w:r>
+        </w:p>
+        <w:p>
+          <w:pPr>
+            <w:pStyle w:val="TOC1"/>
+            <w:rPr>
+              <w:b/>
+              <w:bCs/>
+            </w:rPr>
+          </w:pPr>
+          <w:r>
+            <w:rPr>
+              <w:b/>
+              <w:bCs/>
+            </w:rPr>
+            <w:t>Future Research and Scope</w:t>
+          </w:r>
+          <w:r>
+            <w:ptab w:relativeTo="margin" w:alignment="right" w:leader="dot"/>
+          </w:r>
+          <w:r>
+            <w:rPr>
+              <w:b/>
+              <w:bCs/>
+            </w:rPr>
+            <w:t>4</w:t>
+          </w:r>
+        </w:p>
+        <w:p>
+          <w:pPr>
+            <w:pStyle w:val="TOC1"/>
+            <w:rPr>
+              <w:b/>
+              <w:bCs/>
+            </w:rPr>
+          </w:pPr>
+          <w:r>
+            <w:rPr>
+              <w:b/>
+              <w:bCs/>
+            </w:rPr>
+            <w:t>Conclusion</w:t>
+          </w:r>
+          <w:r>
+            <w:ptab w:relativeTo="margin" w:alignment="right" w:leader="dot"/>
+          </w:r>
+          <w:r>
+            <w:rPr>
+              <w:b/>
+              <w:bCs/>
+            </w:rPr>
+            <w:t>4</w:t>
+          </w:r>
+        </w:p>
+        <w:p>
+          <w:pPr>
+            <w:pStyle w:val="TOC1"/>
+            <w:rPr>
+              <w:b/>
+              <w:bCs/>
+            </w:rPr>
+          </w:pPr>
+          <w:r>
+            <w:rPr>
+              <w:b/>
+              <w:bCs/>
+            </w:rPr>
+            <w:t>Appendices</w:t>
+          </w:r>
+          <w:r>
+            <w:ptab w:relativeTo="margin" w:alignment="right" w:leader="dot"/>
+          </w:r>
+          <w:r>
+            <w:rPr>
+              <w:b/>
+              <w:bCs/>
+            </w:rPr>
+            <w:t>4</w:t>
+          </w:r>
         </w:p>
         <w:p>
           <w:pPr>
             <w:pStyle w:val="TOC2"/>
-            <w:tabs>
-              <w:tab w:val="right" w:leader="dot" w:pos="9350"/>
-            </w:tabs>
-            <w:rPr>
-              <w:noProof/>
-            </w:rPr>
+            <w:numPr>
+              <w:ilvl w:val="0"/>
+              <w:numId w:val="9"/>
+            </w:numPr>
           </w:pPr>
-          <w:hyperlink w:anchor="_Toc526175913" w:history="1">
-            <w:r>
-              <w:rPr>
-                <w:rStyle w:val="Hyperlink"/>
-                <w:noProof/>
-              </w:rPr>
-              <w:t>Interview</w:t>
-            </w:r>
-            <w:r>
-              <w:rPr>
-                <w:noProof/>
-                <w:webHidden/>
-              </w:rPr>
-              <w:tab/>
-            </w:r>
-            <w:r>
-              <w:rPr>
-                <w:noProof/>
-                <w:webHidden/>
-              </w:rPr>
-              <w:fldChar w:fldCharType="begin"/>
-            </w:r>
-            <w:r>
-              <w:rPr>
-                <w:noProof/>
-                <w:webHidden/>
-              </w:rPr>
-              <w:instrText xml:space="preserve"> PAGEREF _Toc526175913 \h </w:instrText>
-            </w:r>
-            <w:r>
-              <w:rPr>
-                <w:noProof/>
-                <w:webHidden/>
-              </w:rPr>
-            </w:r>
-            <w:r>
-              <w:rPr>
-                <w:noProof/>
-                <w:webHidden/>
-              </w:rPr>
-              <w:fldChar w:fldCharType="separate"/>
-            </w:r>
-            <w:r>
-              <w:rPr>
-                <w:noProof/>
-                <w:webHidden/>
-              </w:rPr>
-              <w:t>2</w:t>
-            </w:r>
-            <w:r>
-              <w:rPr>
-                <w:noProof/>
-                <w:webHidden/>
-              </w:rPr>
-              <w:fldChar w:fldCharType="end"/>
-            </w:r>
-          </w:hyperlink>
+          <w:r>
+            <w:t>ASCII</w:t>
+          </w:r>
+          <w:r>
+            <w:ptab w:relativeTo="margin" w:alignment="right" w:leader="dot"/>
+          </w:r>
+          <w:r>
+            <w:t>2</w:t>
+          </w:r>
         </w:p>
         <w:p>
           <w:pPr>
             <w:pStyle w:val="TOC2"/>
-            <w:tabs>
-              <w:tab w:val="right" w:leader="dot" w:pos="9350"/>
-            </w:tabs>
-            <w:rPr>
-              <w:noProof/>
-            </w:rPr>
+            <w:numPr>
+              <w:ilvl w:val="0"/>
+              <w:numId w:val="9"/>
+            </w:numPr>
           </w:pPr>
-          <w:hyperlink w:anchor="_Toc526175914" w:history="1">
-            <w:r>
-              <w:rPr>
-                <w:rStyle w:val="Hyperlink"/>
-                <w:noProof/>
-              </w:rPr>
-              <w:t>Letter</w:t>
-            </w:r>
-            <w:r>
-              <w:rPr>
-                <w:noProof/>
-                <w:webHidden/>
-              </w:rPr>
-              <w:tab/>
-            </w:r>
-            <w:r>
-              <w:rPr>
-                <w:noProof/>
-                <w:webHidden/>
-              </w:rPr>
-              <w:fldChar w:fldCharType="begin"/>
-            </w:r>
-            <w:r>
-              <w:rPr>
-                <w:noProof/>
-                <w:webHidden/>
-              </w:rPr>
-              <w:instrText xml:space="preserve"> PAGEREF _Toc526175914 \h </w:instrText>
-            </w:r>
-            <w:r>
-              <w:rPr>
-                <w:noProof/>
-                <w:webHidden/>
-              </w:rPr>
-            </w:r>
-            <w:r>
-              <w:rPr>
-                <w:noProof/>
-                <w:webHidden/>
-              </w:rPr>
-              <w:fldChar w:fldCharType="separate"/>
-            </w:r>
-            <w:r>
-              <w:rPr>
-                <w:noProof/>
-                <w:webHidden/>
-              </w:rPr>
-              <w:t>2</w:t>
-            </w:r>
-            <w:r>
-              <w:rPr>
-                <w:noProof/>
-                <w:webHidden/>
-              </w:rPr>
-              <w:fldChar w:fldCharType="end"/>
-            </w:r>
-          </w:hyperlink>
+          <w:r>
+            <w:t>Images</w:t>
+          </w:r>
+          <w:r>
+            <w:ptab w:relativeTo="margin" w:alignment="right" w:leader="dot"/>
+          </w:r>
+          <w:r>
+            <w:t>2</w:t>
+          </w:r>
         </w:p>
         <w:p>
           <w:pPr>
-            <w:pStyle w:val="TOC2"/>
-            <w:tabs>
-              <w:tab w:val="right" w:leader="dot" w:pos="9350"/>
-            </w:tabs>
+            <w:pStyle w:val="TOC1"/>
             <w:rPr>
-              <w:noProof/>
+              <w:b/>
+              <w:bCs/>
             </w:rPr>
           </w:pPr>
-          <w:hyperlink w:anchor="_Toc526175915" w:history="1">
-            <w:r>
-              <w:rPr>
-                <w:rStyle w:val="Hyperlink"/>
-                <w:noProof/>
-              </w:rPr>
-              <w:t>Website</w:t>
-            </w:r>
-            <w:r>
-              <w:rPr>
-                <w:noProof/>
-                <w:webHidden/>
-              </w:rPr>
-              <w:tab/>
-            </w:r>
-            <w:r>
-              <w:rPr>
-                <w:noProof/>
-                <w:webHidden/>
-              </w:rPr>
-              <w:fldChar w:fldCharType="begin"/>
-            </w:r>
-            <w:r>
-              <w:rPr>
-                <w:noProof/>
-                <w:webHidden/>
-              </w:rPr>
-              <w:instrText xml:space="preserve"> PAGEREF _Toc526175915 \h </w:instrText>
-            </w:r>
-            <w:r>
-              <w:rPr>
-                <w:noProof/>
-                <w:webHidden/>
-              </w:rPr>
-            </w:r>
-            <w:r>
-              <w:rPr>
-                <w:noProof/>
-                <w:webHidden/>
-              </w:rPr>
-              <w:fldChar w:fldCharType="separate"/>
-            </w:r>
-            <w:r>
-              <w:rPr>
-                <w:noProof/>
-                <w:webHidden/>
-              </w:rPr>
-              <w:t>2</w:t>
-            </w:r>
-            <w:r>
-              <w:rPr>
-                <w:noProof/>
-                <w:webHidden/>
-              </w:rPr>
-              <w:fldChar w:fldCharType="end"/>
-            </w:r>
-          </w:hyperlink>
-        </w:p>
-        <w:p>
           <w:r>
             <w:rPr>
               <w:b/>
               <w:bCs/>
-              <w:noProof/>
             </w:rPr>
-            <w:fldChar w:fldCharType="end"/>
+            <w:t xml:space="preserve">Reference </w:t>
+          </w:r>
+          <w:r>
+            <w:ptab w:relativeTo="margin" w:alignment="right" w:leader="dot"/>
+          </w:r>
+          <w:r>
+            <w:rPr>
+              <w:b/>
+              <w:bCs/>
+            </w:rPr>
+            <w:t>4</w:t>
           </w:r>
         </w:p>
+        <w:p/>
       </w:sdtContent>
     </w:sdt>
     <w:p>
@@ -1097,72 +911,6 @@
     </w:p>
     <w:p>
       <w:pPr>
-        <w:rPr>
-          <w:lang w:val="en-IN"/>
-        </w:rPr>
-      </w:pPr>
-    </w:p>
-    <w:p>
-      <w:pPr>
-        <w:rPr>
-          <w:lang w:val="en-IN"/>
-        </w:rPr>
-      </w:pPr>
-    </w:p>
-    <w:p>
-      <w:pPr>
-        <w:rPr>
-          <w:lang w:val="en-IN"/>
-        </w:rPr>
-      </w:pPr>
-    </w:p>
-    <w:p>
-      <w:pPr>
-        <w:rPr>
-          <w:lang w:val="en-IN"/>
-        </w:rPr>
-      </w:pPr>
-    </w:p>
-    <w:p>
-      <w:pPr>
-        <w:rPr>
-          <w:lang w:val="en-IN"/>
-        </w:rPr>
-      </w:pPr>
-    </w:p>
-    <w:p>
-      <w:pPr>
-        <w:jc w:val="center"/>
-        <w:rPr>
-          <w:lang w:val="en-IN"/>
-        </w:rPr>
-      </w:pPr>
-    </w:p>
-    <w:p>
-      <w:pPr>
-        <w:jc w:val="center"/>
-        <w:rPr>
-          <w:lang w:val="en-IN"/>
-        </w:rPr>
-      </w:pPr>
-    </w:p>
-    <w:p>
-      <w:pPr>
-        <w:rPr>
-          <w:lang w:val="en-IN"/>
-        </w:rPr>
-      </w:pPr>
-    </w:p>
-    <w:p>
-      <w:pPr>
-        <w:jc w:val="center"/>
-        <w:rPr>
-          <w:lang w:val="en-IN"/>
-        </w:rPr>
-      </w:pPr>
-    </w:p>
-    <w:p>
-      <w:pPr>
         <w:pStyle w:val="Title"/>
         <w:rPr>
           <w:lang w:val="en-IN"/>
@@ -1172,6 +920,7 @@
         <w:rPr>
           <w:lang w:val="en-IN"/>
         </w:rPr>
+        <w:lastRenderedPageBreak/>
         <w:t>Introduction</w:t>
       </w:r>
     </w:p>
@@ -1494,7 +1243,7 @@
         </w:rPr>
         <w:lastRenderedPageBreak/>
         <w:drawing>
-          <wp:anchor distT="0" distB="0" distL="114300" distR="114300" simplePos="0" relativeHeight="251658240" behindDoc="0" locked="0" layoutInCell="1" allowOverlap="1" wp14:anchorId="52F3EC3C" wp14:editId="72BA901D">
+          <wp:anchor distT="0" distB="0" distL="114300" distR="114300" simplePos="0" relativeHeight="251658240" behindDoc="0" locked="0" layoutInCell="1" allowOverlap="1" wp14:anchorId="419E9560" wp14:editId="7BD56308">
             <wp:simplePos x="914400" y="1304925"/>
             <wp:positionH relativeFrom="margin">
               <wp:align>right</wp:align>
@@ -2433,7 +2182,7 @@
           <w:lang w:val="en-IN" w:eastAsia="en-IN" w:bidi="hi-IN"/>
         </w:rPr>
         <w:drawing>
-          <wp:inline distT="0" distB="0" distL="0" distR="0">
+          <wp:inline distT="0" distB="0" distL="0" distR="0" wp14:anchorId="44451DF8" wp14:editId="2A9B9ADF">
             <wp:extent cx="3829050" cy="2152650"/>
             <wp:effectExtent l="0" t="0" r="0" b="0"/>
             <wp:docPr id="7" name="Picture 7" descr="Image result for image and image steganography"/>
@@ -2862,7 +2611,7 @@
           <w:lang w:val="en-IN" w:eastAsia="en-IN" w:bidi="hi-IN"/>
         </w:rPr>
         <w:drawing>
-          <wp:inline distT="0" distB="0" distL="0" distR="0">
+          <wp:inline distT="0" distB="0" distL="0" distR="0" wp14:anchorId="2E912671" wp14:editId="117C9731">
             <wp:extent cx="1886499" cy="1990725"/>
             <wp:effectExtent l="0" t="0" r="0" b="0"/>
             <wp:docPr id="10" name="Picture 10" descr="Image result for message to binary"/>
@@ -3023,7 +2772,7 @@
           <w:lang w:val="en-IN" w:eastAsia="en-IN" w:bidi="hi-IN"/>
         </w:rPr>
         <w:drawing>
-          <wp:inline distT="0" distB="0" distL="0" distR="0">
+          <wp:inline distT="0" distB="0" distL="0" distR="0" wp14:anchorId="73C0F9FB" wp14:editId="4D430174">
             <wp:extent cx="6057900" cy="3238500"/>
             <wp:effectExtent l="0" t="0" r="0" b="0"/>
             <wp:docPr id="11" name="Picture 11" descr="Image result for Image steganography through least significant bit encryption"/>
@@ -3105,7 +2854,7 @@
           <w:lang w:val="en-IN" w:eastAsia="en-IN" w:bidi="hi-IN"/>
         </w:rPr>
         <w:drawing>
-          <wp:inline distT="0" distB="0" distL="0" distR="0">
+          <wp:inline distT="0" distB="0" distL="0" distR="0" wp14:anchorId="1E9B8EF1" wp14:editId="50C7782F">
             <wp:extent cx="5695950" cy="1543050"/>
             <wp:effectExtent l="0" t="0" r="0" b="0"/>
             <wp:docPr id="9" name="Picture 9" descr="Image result for Image steganography through least significant bit encryption"/>
@@ -3250,7 +2999,7 @@
           <w:lang w:val="en-IN" w:eastAsia="en-IN" w:bidi="hi-IN"/>
         </w:rPr>
         <w:drawing>
-          <wp:inline distT="0" distB="0" distL="0" distR="0">
+          <wp:inline distT="0" distB="0" distL="0" distR="0" wp14:anchorId="0F5A8B9A" wp14:editId="1FAA5556">
             <wp:extent cx="4000500" cy="2669411"/>
             <wp:effectExtent l="0" t="0" r="0" b="0"/>
             <wp:docPr id="12" name="Picture 12" descr="Image result for binary to ascii"/>
@@ -3335,7 +3084,7 @@
           <w:lang w:val="en-IN" w:eastAsia="en-IN" w:bidi="hi-IN"/>
         </w:rPr>
         <w:drawing>
-          <wp:inline distT="0" distB="0" distL="0" distR="0">
+          <wp:inline distT="0" distB="0" distL="0" distR="0" wp14:anchorId="6498752B" wp14:editId="47D3E3EA">
             <wp:extent cx="5429250" cy="3514725"/>
             <wp:effectExtent l="0" t="0" r="0" b="0"/>
             <wp:docPr id="14" name="Picture 14" descr="Related image"/>
@@ -3439,7 +3188,7 @@
           <w:lang w:val="en-IN" w:eastAsia="en-IN" w:bidi="hi-IN"/>
         </w:rPr>
         <w:drawing>
-          <wp:inline distT="0" distB="0" distL="0" distR="0" wp14:anchorId="0613013B" wp14:editId="32554E3A">
+          <wp:inline distT="0" distB="0" distL="0" distR="0" wp14:anchorId="26DB5410" wp14:editId="4734AB4D">
             <wp:extent cx="5943600" cy="3381375"/>
             <wp:effectExtent l="0" t="0" r="0" b="0"/>
             <wp:docPr id="1" name="Picture 1"/>
@@ -6142,7 +5891,7 @@
           <w:lang w:val="en-IN" w:eastAsia="en-IN" w:bidi="hi-IN"/>
         </w:rPr>
         <w:drawing>
-          <wp:inline distT="0" distB="0" distL="0" distR="0" wp14:anchorId="45527F3A" wp14:editId="08E7B87A">
+          <wp:inline distT="0" distB="0" distL="0" distR="0" wp14:anchorId="4A9C795F" wp14:editId="6FE90787">
             <wp:extent cx="5419748" cy="2932386"/>
             <wp:effectExtent l="0" t="0" r="0" b="0"/>
             <wp:docPr id="17" name="Picture 17" descr="Related image"/>
@@ -6231,7 +5980,13 @@
           <w:lang w:val="en-IN"/>
         </w:rPr>
         <w:lastRenderedPageBreak/>
-        <w:t>Python Implementation</w:t>
+        <w:t>Programming</w:t>
+      </w:r>
+      <w:r>
+        <w:rPr>
+          <w:lang w:val="en-IN"/>
+        </w:rPr>
+        <w:t xml:space="preserve"> Implementation</w:t>
       </w:r>
     </w:p>
     <w:p>
@@ -6292,7 +6047,7 @@
           <w:lang w:val="en-IN" w:eastAsia="en-IN" w:bidi="hi-IN"/>
         </w:rPr>
         <w:drawing>
-          <wp:inline distT="0" distB="0" distL="0" distR="0" wp14:anchorId="3A61E81D" wp14:editId="34860B34">
+          <wp:inline distT="0" distB="0" distL="0" distR="0" wp14:anchorId="59D2B3F6" wp14:editId="034ED031">
             <wp:extent cx="4391246" cy="2764369"/>
             <wp:effectExtent l="152400" t="152400" r="142875" b="169545"/>
             <wp:docPr id="23" name="Picture 23"/>
@@ -6393,7 +6148,7 @@
           <w:lang w:val="en-IN" w:eastAsia="en-IN" w:bidi="hi-IN"/>
         </w:rPr>
         <w:drawing>
-          <wp:inline distT="0" distB="0" distL="0" distR="0" wp14:anchorId="6C7AD234" wp14:editId="0A7EE1FD">
+          <wp:inline distT="0" distB="0" distL="0" distR="0" wp14:anchorId="0195A9E4" wp14:editId="65A34B3F">
             <wp:extent cx="5107306" cy="3115340"/>
             <wp:effectExtent l="0" t="0" r="0" b="0"/>
             <wp:docPr id="24" name="Picture 24"/>
@@ -6456,7 +6211,7 @@
           <w:lang w:val="en-IN" w:eastAsia="en-IN" w:bidi="hi-IN"/>
         </w:rPr>
         <w:drawing>
-          <wp:inline distT="0" distB="0" distL="0" distR="0" wp14:anchorId="241CFC78" wp14:editId="48D1A9A4">
+          <wp:inline distT="0" distB="0" distL="0" distR="0" wp14:anchorId="448AA24C" wp14:editId="1581125B">
             <wp:extent cx="6259276" cy="5943600"/>
             <wp:effectExtent l="0" t="0" r="0" b="0"/>
             <wp:docPr id="25" name="Picture 25"/>
@@ -7250,7 +7005,7 @@
           <w:lang w:val="en-IN" w:eastAsia="en-IN" w:bidi="hi-IN"/>
         </w:rPr>
         <w:drawing>
-          <wp:inline distT="0" distB="0" distL="0" distR="0" wp14:anchorId="7785BE32" wp14:editId="54B6AE3D">
+          <wp:inline distT="0" distB="0" distL="0" distR="0" wp14:anchorId="13A9F13F" wp14:editId="7998BC99">
             <wp:extent cx="5943600" cy="5273749"/>
             <wp:effectExtent l="0" t="0" r="0" b="0"/>
             <wp:docPr id="18" name="Picture 18"/>
@@ -7338,7 +7093,7 @@
           <w:lang w:val="en-IN" w:eastAsia="en-IN" w:bidi="hi-IN"/>
         </w:rPr>
         <w:drawing>
-          <wp:inline distT="0" distB="0" distL="0" distR="0">
+          <wp:inline distT="0" distB="0" distL="0" distR="0" wp14:anchorId="73883B0E" wp14:editId="4C4E837E">
             <wp:extent cx="4253023" cy="2615609"/>
             <wp:effectExtent l="0" t="0" r="0" b="0"/>
             <wp:docPr id="19" name="Picture 19" descr="https://static.commonlounge.com/fp/600w/loZu3apAxG8Dv3b62Q8XlaaTt1520496644_kc"/>
@@ -7462,7 +7217,7 @@
           <w:lang w:val="en-IN" w:eastAsia="en-IN" w:bidi="hi-IN"/>
         </w:rPr>
         <w:drawing>
-          <wp:inline distT="0" distB="0" distL="0" distR="0" wp14:anchorId="16D329D4" wp14:editId="3DF87611">
+          <wp:inline distT="0" distB="0" distL="0" distR="0" wp14:anchorId="7B1758E7" wp14:editId="49BA97D8">
             <wp:extent cx="5328554" cy="2413590"/>
             <wp:effectExtent l="0" t="0" r="0" b="0"/>
             <wp:docPr id="20" name="Picture 20" descr="https://static.commonlounge.com/fp/original/iuXpgBq19r5qcgOJXWgrFmJT71520496651_kc"/>
@@ -7579,7 +7334,7 @@
           <w:lang w:val="en-IN" w:eastAsia="en-IN" w:bidi="hi-IN"/>
         </w:rPr>
         <w:drawing>
-          <wp:inline distT="0" distB="0" distL="0" distR="0">
+          <wp:inline distT="0" distB="0" distL="0" distR="0" wp14:anchorId="1660121D" wp14:editId="7EA39170">
             <wp:extent cx="3806190" cy="3051810"/>
             <wp:effectExtent l="0" t="0" r="0" b="0"/>
             <wp:docPr id="22" name="Picture 22" descr="https://static.commonlounge.com/fp/original/l4iqhEweYcZJR5pJjqR0o75Kq1520496659_kc"/>
@@ -7874,7 +7629,6 @@
       <w:pPr>
         <w:pStyle w:val="Heading2"/>
       </w:pPr>
-      <w:bookmarkStart w:id="0" w:name="_Toc526175908"/>
       <w:r>
         <w:rPr>
           <w:sz w:val="24"/>
@@ -7882,7 +7636,6 @@
         </w:rPr>
         <w:t>Book​</w:t>
       </w:r>
-      <w:bookmarkEnd w:id="0"/>
     </w:p>
     <w:tbl>
       <w:tblPr>
@@ -8084,7 +7837,6 @@
       <w:pPr>
         <w:pStyle w:val="Heading2"/>
       </w:pPr>
-      <w:bookmarkStart w:id="1" w:name="_Toc526175910"/>
       <w:r>
         <w:rPr>
           <w:sz w:val="24"/>
@@ -8092,7 +7844,6 @@
         </w:rPr>
         <w:t>Report</w:t>
       </w:r>
-      <w:bookmarkEnd w:id="1"/>
     </w:p>
     <w:tbl>
       <w:tblPr>
@@ -8196,7 +7947,6 @@
       <w:pPr>
         <w:pStyle w:val="Heading2"/>
       </w:pPr>
-      <w:bookmarkStart w:id="2" w:name="_Toc526175915"/>
       <w:r>
         <w:rPr>
           <w:sz w:val="24"/>
@@ -8204,7 +7954,6 @@
         </w:rPr>
         <w:t>Website</w:t>
       </w:r>
-      <w:bookmarkEnd w:id="2"/>
     </w:p>
     <w:tbl>
       <w:tblPr>
@@ -8504,8 +8253,6 @@
           <w:lang w:val="en-IN"/>
         </w:rPr>
       </w:pPr>
-      <w:bookmarkStart w:id="3" w:name="_GoBack"/>
-      <w:bookmarkEnd w:id="3"/>
     </w:p>
     <w:sectPr>
       <w:footerReference w:type="default" r:id="rId27"/>
@@ -8603,7 +8350,7 @@
           <w:rPr>
             <w:noProof/>
           </w:rPr>
-          <w:t>21</w:t>
+          <w:t>13</w:t>
         </w:r>
         <w:r>
           <w:rPr>
@@ -9114,6 +8861,95 @@
     </w:lvl>
   </w:abstractNum>
   <w:abstractNum w:abstractNumId="4">
+    <w:nsid w:val="506201F8"/>
+    <w:multiLevelType w:val="hybridMultilevel"/>
+    <w:tmpl w:val="AD7A9B18"/>
+    <w:lvl w:ilvl="0" w:tplc="1250C2CC">
+      <w:start w:val="1"/>
+      <w:numFmt w:val="decimal"/>
+      <w:lvlText w:val="%1)"/>
+      <w:lvlJc w:val="left"/>
+      <w:pPr>
+        <w:ind w:left="576" w:hanging="360"/>
+      </w:pPr>
+      <w:rPr>
+        <w:rFonts w:hint="default"/>
+      </w:rPr>
+    </w:lvl>
+    <w:lvl w:ilvl="1" w:tplc="40090019" w:tentative="1">
+      <w:start w:val="1"/>
+      <w:numFmt w:val="lowerLetter"/>
+      <w:lvlText w:val="%2."/>
+      <w:lvlJc w:val="left"/>
+      <w:pPr>
+        <w:ind w:left="1296" w:hanging="360"/>
+      </w:pPr>
+    </w:lvl>
+    <w:lvl w:ilvl="2" w:tplc="4009001B" w:tentative="1">
+      <w:start w:val="1"/>
+      <w:numFmt w:val="lowerRoman"/>
+      <w:lvlText w:val="%3."/>
+      <w:lvlJc w:val="right"/>
+      <w:pPr>
+        <w:ind w:left="2016" w:hanging="180"/>
+      </w:pPr>
+    </w:lvl>
+    <w:lvl w:ilvl="3" w:tplc="4009000F" w:tentative="1">
+      <w:start w:val="1"/>
+      <w:numFmt w:val="decimal"/>
+      <w:lvlText w:val="%4."/>
+      <w:lvlJc w:val="left"/>
+      <w:pPr>
+        <w:ind w:left="2736" w:hanging="360"/>
+      </w:pPr>
+    </w:lvl>
+    <w:lvl w:ilvl="4" w:tplc="40090019" w:tentative="1">
+      <w:start w:val="1"/>
+      <w:numFmt w:val="lowerLetter"/>
+      <w:lvlText w:val="%5."/>
+      <w:lvlJc w:val="left"/>
+      <w:pPr>
+        <w:ind w:left="3456" w:hanging="360"/>
+      </w:pPr>
+    </w:lvl>
+    <w:lvl w:ilvl="5" w:tplc="4009001B" w:tentative="1">
+      <w:start w:val="1"/>
+      <w:numFmt w:val="lowerRoman"/>
+      <w:lvlText w:val="%6."/>
+      <w:lvlJc w:val="right"/>
+      <w:pPr>
+        <w:ind w:left="4176" w:hanging="180"/>
+      </w:pPr>
+    </w:lvl>
+    <w:lvl w:ilvl="6" w:tplc="4009000F" w:tentative="1">
+      <w:start w:val="1"/>
+      <w:numFmt w:val="decimal"/>
+      <w:lvlText w:val="%7."/>
+      <w:lvlJc w:val="left"/>
+      <w:pPr>
+        <w:ind w:left="4896" w:hanging="360"/>
+      </w:pPr>
+    </w:lvl>
+    <w:lvl w:ilvl="7" w:tplc="40090019" w:tentative="1">
+      <w:start w:val="1"/>
+      <w:numFmt w:val="lowerLetter"/>
+      <w:lvlText w:val="%8."/>
+      <w:lvlJc w:val="left"/>
+      <w:pPr>
+        <w:ind w:left="5616" w:hanging="360"/>
+      </w:pPr>
+    </w:lvl>
+    <w:lvl w:ilvl="8" w:tplc="4009001B" w:tentative="1">
+      <w:start w:val="1"/>
+      <w:numFmt w:val="lowerRoman"/>
+      <w:lvlText w:val="%9."/>
+      <w:lvlJc w:val="right"/>
+      <w:pPr>
+        <w:ind w:left="6336" w:hanging="180"/>
+      </w:pPr>
+    </w:lvl>
+  </w:abstractNum>
+  <w:abstractNum w:abstractNumId="5">
     <w:nsid w:val="52832864"/>
     <w:multiLevelType w:val="hybridMultilevel"/>
     <w:tmpl w:val="57C81C42"/>
@@ -9226,7 +9062,7 @@
       </w:rPr>
     </w:lvl>
   </w:abstractNum>
-  <w:abstractNum w:abstractNumId="5">
+  <w:abstractNum w:abstractNumId="6">
     <w:nsid w:val="63EB67D3"/>
     <w:multiLevelType w:val="hybridMultilevel"/>
     <w:tmpl w:val="7556D2F0"/>
@@ -9316,7 +9152,7 @@
       </w:pPr>
     </w:lvl>
   </w:abstractNum>
-  <w:abstractNum w:abstractNumId="6">
+  <w:abstractNum w:abstractNumId="7">
     <w:nsid w:val="6AEB1288"/>
     <w:multiLevelType w:val="hybridMultilevel"/>
     <w:tmpl w:val="1812F028"/>
@@ -9429,7 +9265,7 @@
       </w:rPr>
     </w:lvl>
   </w:abstractNum>
-  <w:abstractNum w:abstractNumId="7">
+  <w:abstractNum w:abstractNumId="8">
     <w:nsid w:val="746F277E"/>
     <w:multiLevelType w:val="hybridMultilevel"/>
     <w:tmpl w:val="80CA2CB8"/>
@@ -9546,10 +9382,10 @@
     <w:abstractNumId w:val="3"/>
   </w:num>
   <w:num w:numId="2">
-    <w:abstractNumId w:val="4"/>
+    <w:abstractNumId w:val="5"/>
   </w:num>
   <w:num w:numId="3">
-    <w:abstractNumId w:val="6"/>
+    <w:abstractNumId w:val="7"/>
   </w:num>
   <w:num w:numId="4">
     <w:abstractNumId w:val="2"/>
@@ -9558,13 +9394,16 @@
     <w:abstractNumId w:val="1"/>
   </w:num>
   <w:num w:numId="6">
-    <w:abstractNumId w:val="5"/>
+    <w:abstractNumId w:val="6"/>
   </w:num>
   <w:num w:numId="7">
-    <w:abstractNumId w:val="7"/>
+    <w:abstractNumId w:val="8"/>
   </w:num>
   <w:num w:numId="8">
     <w:abstractNumId w:val="0"/>
+  </w:num>
+  <w:num w:numId="9">
+    <w:abstractNumId w:val="4"/>
   </w:num>
 </w:numbering>
 </file>
@@ -9597,9 +9436,9 @@
     <w:lsdException w:name="heading 7" w:uiPriority="9" w:qFormat="1"/>
     <w:lsdException w:name="heading 8" w:uiPriority="9" w:qFormat="1"/>
     <w:lsdException w:name="heading 9" w:uiPriority="9" w:qFormat="1"/>
-    <w:lsdException w:name="toc 1" w:uiPriority="39"/>
-    <w:lsdException w:name="toc 2" w:uiPriority="39"/>
-    <w:lsdException w:name="toc 3" w:uiPriority="39"/>
+    <w:lsdException w:name="toc 1" w:uiPriority="39" w:qFormat="1"/>
+    <w:lsdException w:name="toc 2" w:uiPriority="39" w:qFormat="1"/>
+    <w:lsdException w:name="toc 3" w:uiPriority="39" w:qFormat="1"/>
     <w:lsdException w:name="toc 4" w:uiPriority="39"/>
     <w:lsdException w:name="toc 5" w:uiPriority="39"/>
     <w:lsdException w:name="toc 6" w:uiPriority="39"/>
@@ -9802,6 +9641,7 @@
   <w:style w:type="character" w:default="1" w:styleId="DefaultParagraphFont">
     <w:name w:val="Default Paragraph Font"/>
     <w:uiPriority w:val="1"/>
+    <w:semiHidden/>
     <w:unhideWhenUsed/>
   </w:style>
   <w:style w:type="table" w:default="1" w:styleId="TableNormal">
@@ -10100,6 +9940,7 @@
     <w:autoRedefine/>
     <w:uiPriority w:val="39"/>
     <w:unhideWhenUsed/>
+    <w:qFormat/>
     <w:rsid w:val="00156F1C"/>
     <w:pPr>
       <w:spacing w:after="100"/>
@@ -10407,6 +10248,37 @@
       </w:tcPr>
     </w:tblStylePr>
   </w:style>
+  <w:style w:type="paragraph" w:styleId="TOC1">
+    <w:name w:val="toc 1"/>
+    <w:basedOn w:val="Normal"/>
+    <w:next w:val="Normal"/>
+    <w:autoRedefine/>
+    <w:uiPriority w:val="39"/>
+    <w:unhideWhenUsed/>
+    <w:qFormat/>
+    <w:rsid w:val="00E16406"/>
+    <w:pPr>
+      <w:spacing w:after="100"/>
+    </w:pPr>
+  </w:style>
+  <w:style w:type="paragraph" w:styleId="TOC3">
+    <w:name w:val="toc 3"/>
+    <w:basedOn w:val="Normal"/>
+    <w:next w:val="Normal"/>
+    <w:autoRedefine/>
+    <w:uiPriority w:val="39"/>
+    <w:unhideWhenUsed/>
+    <w:qFormat/>
+    <w:rsid w:val="00E16406"/>
+    <w:pPr>
+      <w:spacing w:after="100"/>
+      <w:ind w:left="440"/>
+    </w:pPr>
+    <w:rPr>
+      <w:rFonts w:eastAsiaTheme="minorEastAsia"/>
+      <w:lang w:eastAsia="ja-JP"/>
+    </w:rPr>
+  </w:style>
 </w:styles>
 </file>
 
@@ -10597,6 +10469,660 @@
     <w:unhideWhenUsed/>
   </w:style>
 </w:styles>
+</file>
+
+<file path=word/glossary/document.xml><?xml version="1.0" encoding="utf-8"?>
+<w:glossaryDocument xmlns:wpc="http://schemas.microsoft.com/office/word/2010/wordprocessingCanvas" xmlns:mc="http://schemas.openxmlformats.org/markup-compatibility/2006" xmlns:o="urn:schemas-microsoft-com:office:office" xmlns:r="http://schemas.openxmlformats.org/officeDocument/2006/relationships" xmlns:m="http://schemas.openxmlformats.org/officeDocument/2006/math" xmlns:v="urn:schemas-microsoft-com:vml" xmlns:wp14="http://schemas.microsoft.com/office/word/2010/wordprocessingDrawing" xmlns:wp="http://schemas.openxmlformats.org/drawingml/2006/wordprocessingDrawing" xmlns:w10="urn:schemas-microsoft-com:office:word" xmlns:w="http://schemas.openxmlformats.org/wordprocessingml/2006/main" xmlns:w14="http://schemas.microsoft.com/office/word/2010/wordml" xmlns:wpg="http://schemas.microsoft.com/office/word/2010/wordprocessingGroup" xmlns:wpi="http://schemas.microsoft.com/office/word/2010/wordprocessingInk" xmlns:wne="http://schemas.microsoft.com/office/word/2006/wordml" xmlns:wps="http://schemas.microsoft.com/office/word/2010/wordprocessingShape" mc:Ignorable="w14 wp14">
+  <w:docParts>
+    <w:docPart>
+      <w:docPartPr>
+        <w:name w:val="CEAA0225B6234FA1A07AD38685C69D64"/>
+        <w:category>
+          <w:name w:val="General"/>
+          <w:gallery w:val="placeholder"/>
+        </w:category>
+        <w:types>
+          <w:type w:val="bbPlcHdr"/>
+        </w:types>
+        <w:behaviors>
+          <w:behavior w:val="content"/>
+        </w:behaviors>
+        <w:guid w:val="{51CB241E-7B88-4D61-8A90-98ED985AAD9D}"/>
+      </w:docPartPr>
+      <w:docPartBody>
+        <w:p>
+          <w:pPr>
+            <w:pStyle w:val="CEAA0225B6234FA1A07AD38685C69D64"/>
+          </w:pPr>
+          <w:r>
+            <w:t>Type chapter title (level 2)</w:t>
+          </w:r>
+        </w:p>
+      </w:docPartBody>
+    </w:docPart>
+    <w:docPart>
+      <w:docPartPr>
+        <w:name w:val="71D99964E0FF4B57B162794228A2E472"/>
+        <w:category>
+          <w:name w:val="General"/>
+          <w:gallery w:val="placeholder"/>
+        </w:category>
+        <w:types>
+          <w:type w:val="bbPlcHdr"/>
+        </w:types>
+        <w:behaviors>
+          <w:behavior w:val="content"/>
+        </w:behaviors>
+        <w:guid w:val="{52A9FC0E-BB7F-4F7C-A8BE-E01F5DE9042A}"/>
+      </w:docPartPr>
+      <w:docPartBody>
+        <w:p>
+          <w:pPr>
+            <w:pStyle w:val="71D99964E0FF4B57B162794228A2E472"/>
+          </w:pPr>
+          <w:r>
+            <w:t>Type chapter title (level 3)</w:t>
+          </w:r>
+        </w:p>
+      </w:docPartBody>
+    </w:docPart>
+  </w:docParts>
+</w:glossaryDocument>
+</file>
+
+<file path=word/glossary/fontTable.xml><?xml version="1.0" encoding="utf-8"?>
+<w:fonts xmlns:mc="http://schemas.openxmlformats.org/markup-compatibility/2006" xmlns:r="http://schemas.openxmlformats.org/officeDocument/2006/relationships" xmlns:w="http://schemas.openxmlformats.org/wordprocessingml/2006/main" xmlns:w14="http://schemas.microsoft.com/office/word/2010/wordml" mc:Ignorable="w14">
+  <w:font w:name="Symbol">
+    <w:panose1 w:val="05050102010706020507"/>
+    <w:charset w:val="02"/>
+    <w:family w:val="roman"/>
+    <w:pitch w:val="variable"/>
+    <w:sig w:usb0="00000000" w:usb1="10000000" w:usb2="00000000" w:usb3="00000000" w:csb0="80000000" w:csb1="00000000"/>
+  </w:font>
+  <w:font w:name="Times New Roman">
+    <w:panose1 w:val="02020603050405020304"/>
+    <w:charset w:val="00"/>
+    <w:family w:val="roman"/>
+    <w:pitch w:val="variable"/>
+    <w:sig w:usb0="E0002EFF" w:usb1="C000785B" w:usb2="00000009" w:usb3="00000000" w:csb0="000001FF" w:csb1="00000000"/>
+  </w:font>
+  <w:font w:name="Courier New">
+    <w:panose1 w:val="02070309020205020404"/>
+    <w:charset w:val="00"/>
+    <w:family w:val="modern"/>
+    <w:pitch w:val="fixed"/>
+    <w:sig w:usb0="E0002EFF" w:usb1="C0007843" w:usb2="00000009" w:usb3="00000000" w:csb0="000001FF" w:csb1="00000000"/>
+  </w:font>
+  <w:font w:name="Wingdings">
+    <w:panose1 w:val="05000000000000000000"/>
+    <w:charset w:val="02"/>
+    <w:family w:val="auto"/>
+    <w:pitch w:val="variable"/>
+    <w:sig w:usb0="00000000" w:usb1="10000000" w:usb2="00000000" w:usb3="00000000" w:csb0="80000000" w:csb1="00000000"/>
+  </w:font>
+  <w:font w:name="Calibri">
+    <w:panose1 w:val="020F0502020204030204"/>
+    <w:charset w:val="00"/>
+    <w:family w:val="swiss"/>
+    <w:pitch w:val="variable"/>
+    <w:sig w:usb0="E0002AFF" w:usb1="C000247B" w:usb2="00000009" w:usb3="00000000" w:csb0="000001FF" w:csb1="00000000"/>
+  </w:font>
+  <w:font w:name="Mangal">
+    <w:panose1 w:val="02040503050203030202"/>
+    <w:charset w:val="00"/>
+    <w:family w:val="roman"/>
+    <w:pitch w:val="variable"/>
+    <w:sig w:usb0="00008003" w:usb1="00000000" w:usb2="00000000" w:usb3="00000000" w:csb0="00000001" w:csb1="00000000"/>
+  </w:font>
+  <w:font w:name="Cambria">
+    <w:panose1 w:val="02040503050406030204"/>
+    <w:charset w:val="00"/>
+    <w:family w:val="roman"/>
+    <w:pitch w:val="variable"/>
+    <w:sig w:usb0="E00006FF" w:usb1="420024FF" w:usb2="02000000" w:usb3="00000000" w:csb0="0000019F" w:csb1="00000000"/>
+  </w:font>
+  <w:font w:name="Tahoma">
+    <w:panose1 w:val="020B0604030504040204"/>
+    <w:charset w:val="00"/>
+    <w:family w:val="swiss"/>
+    <w:pitch w:val="variable"/>
+    <w:sig w:usb0="E1002EFF" w:usb1="C000605B" w:usb2="00000029" w:usb3="00000000" w:csb0="000101FF" w:csb1="00000000"/>
+  </w:font>
+  <w:font w:name="CMBX12">
+    <w:panose1 w:val="00000000000000000000"/>
+    <w:charset w:val="00"/>
+    <w:family w:val="auto"/>
+    <w:notTrueType/>
+    <w:pitch w:val="default"/>
+    <w:sig w:usb0="00000003" w:usb1="00000000" w:usb2="00000000" w:usb3="00000000" w:csb0="00000001" w:csb1="00000000"/>
+  </w:font>
+  <w:font w:name="Bookman Old Style">
+    <w:altName w:val="Bookman Old Style"/>
+    <w:panose1 w:val="02050604050505020204"/>
+    <w:charset w:val="00"/>
+    <w:family w:val="roman"/>
+    <w:pitch w:val="variable"/>
+    <w:sig w:usb0="00000287" w:usb1="00000000" w:usb2="00000000" w:usb3="00000000" w:csb0="0000009F" w:csb1="00000000"/>
+  </w:font>
+</w:fonts>
+</file>
+
+<file path=word/glossary/settings.xml><?xml version="1.0" encoding="utf-8"?>
+<w:settings xmlns:mc="http://schemas.openxmlformats.org/markup-compatibility/2006" xmlns:o="urn:schemas-microsoft-com:office:office" xmlns:r="http://schemas.openxmlformats.org/officeDocument/2006/relationships" xmlns:m="http://schemas.openxmlformats.org/officeDocument/2006/math" xmlns:v="urn:schemas-microsoft-com:vml" xmlns:w10="urn:schemas-microsoft-com:office:word" xmlns:w="http://schemas.openxmlformats.org/wordprocessingml/2006/main" xmlns:w14="http://schemas.microsoft.com/office/word/2010/wordml" xmlns:sl="http://schemas.openxmlformats.org/schemaLibrary/2006/main" mc:Ignorable="w14">
+  <w:view w:val="normal"/>
+  <w:defaultTabStop w:val="720"/>
+  <w:characterSpacingControl w:val="doNotCompress"/>
+  <w:compat>
+    <w:useFELayout/>
+    <w:compatSetting w:name="compatibilityMode" w:uri="http://schemas.microsoft.com/office/word" w:val="14"/>
+    <w:compatSetting w:name="overrideTableStyleFontSizeAndJustification" w:uri="http://schemas.microsoft.com/office/word" w:val="1"/>
+    <w:compatSetting w:name="enableOpenTypeFeatures" w:uri="http://schemas.microsoft.com/office/word" w:val="1"/>
+    <w:compatSetting w:name="doNotFlipMirrorIndents" w:uri="http://schemas.microsoft.com/office/word" w:val="1"/>
+  </w:compat>
+  <w:rsids>
+    <w:rsidRoot w:val="00DF3B67"/>
+    <w:rsid w:val="00B15A2A"/>
+    <w:rsid w:val="00DF3B67"/>
+  </w:rsids>
+  <m:mathPr>
+    <m:mathFont m:val="Cambria Math"/>
+    <m:brkBin m:val="before"/>
+    <m:brkBinSub m:val="--"/>
+    <m:smallFrac m:val="0"/>
+    <m:dispDef/>
+    <m:lMargin m:val="0"/>
+    <m:rMargin m:val="0"/>
+    <m:defJc m:val="centerGroup"/>
+    <m:wrapIndent m:val="1440"/>
+    <m:intLim m:val="subSup"/>
+    <m:naryLim m:val="undOvr"/>
+  </m:mathPr>
+  <w:themeFontLang w:val="en-IN" w:bidi="hi-IN"/>
+  <w:clrSchemeMapping w:bg1="light1" w:t1="dark1" w:bg2="light2" w:t2="dark2" w:accent1="accent1" w:accent2="accent2" w:accent3="accent3" w:accent4="accent4" w:accent5="accent5" w:accent6="accent6" w:hyperlink="hyperlink" w:followedHyperlink="followedHyperlink"/>
+  <w:decimalSymbol w:val="."/>
+  <w:listSeparator w:val=","/>
+</w:settings>
+</file>
+
+<file path=word/glossary/styles.xml><?xml version="1.0" encoding="utf-8"?>
+<w:styles xmlns:mc="http://schemas.openxmlformats.org/markup-compatibility/2006" xmlns:r="http://schemas.openxmlformats.org/officeDocument/2006/relationships" xmlns:w="http://schemas.openxmlformats.org/wordprocessingml/2006/main" xmlns:w14="http://schemas.microsoft.com/office/word/2010/wordml" mc:Ignorable="w14">
+  <w:docDefaults>
+    <w:rPrDefault>
+      <w:rPr>
+        <w:rFonts w:asciiTheme="minorHAnsi" w:eastAsiaTheme="minorEastAsia" w:hAnsiTheme="minorHAnsi" w:cstheme="minorBidi"/>
+        <w:sz w:val="22"/>
+        <w:lang w:val="en-IN" w:eastAsia="en-IN" w:bidi="hi-IN"/>
+      </w:rPr>
+    </w:rPrDefault>
+    <w:pPrDefault>
+      <w:pPr>
+        <w:spacing w:after="200" w:line="276" w:lineRule="auto"/>
+      </w:pPr>
+    </w:pPrDefault>
+  </w:docDefaults>
+  <w:latentStyles w:defLockedState="0" w:defUIPriority="99" w:defSemiHidden="1" w:defUnhideWhenUsed="1" w:defQFormat="0" w:count="267">
+    <w:lsdException w:name="Normal" w:semiHidden="0" w:uiPriority="0" w:unhideWhenUsed="0" w:qFormat="1"/>
+    <w:lsdException w:name="heading 1" w:semiHidden="0" w:uiPriority="9" w:unhideWhenUsed="0" w:qFormat="1"/>
+    <w:lsdException w:name="heading 2" w:uiPriority="9" w:qFormat="1"/>
+    <w:lsdException w:name="heading 3" w:uiPriority="9" w:qFormat="1"/>
+    <w:lsdException w:name="heading 4" w:uiPriority="9" w:qFormat="1"/>
+    <w:lsdException w:name="heading 5" w:uiPriority="9" w:qFormat="1"/>
+    <w:lsdException w:name="heading 6" w:uiPriority="9" w:qFormat="1"/>
+    <w:lsdException w:name="heading 7" w:uiPriority="9" w:qFormat="1"/>
+    <w:lsdException w:name="heading 8" w:uiPriority="9" w:qFormat="1"/>
+    <w:lsdException w:name="heading 9" w:uiPriority="9" w:qFormat="1"/>
+    <w:lsdException w:name="toc 1" w:uiPriority="39"/>
+    <w:lsdException w:name="toc 2" w:uiPriority="39"/>
+    <w:lsdException w:name="toc 3" w:uiPriority="39"/>
+    <w:lsdException w:name="toc 4" w:uiPriority="39"/>
+    <w:lsdException w:name="toc 5" w:uiPriority="39"/>
+    <w:lsdException w:name="toc 6" w:uiPriority="39"/>
+    <w:lsdException w:name="toc 7" w:uiPriority="39"/>
+    <w:lsdException w:name="toc 8" w:uiPriority="39"/>
+    <w:lsdException w:name="toc 9" w:uiPriority="39"/>
+    <w:lsdException w:name="caption" w:uiPriority="35" w:qFormat="1"/>
+    <w:lsdException w:name="Title" w:semiHidden="0" w:uiPriority="10" w:unhideWhenUsed="0" w:qFormat="1"/>
+    <w:lsdException w:name="Default Paragraph Font" w:uiPriority="1"/>
+    <w:lsdException w:name="Subtitle" w:semiHidden="0" w:uiPriority="11" w:unhideWhenUsed="0" w:qFormat="1"/>
+    <w:lsdException w:name="Strong" w:semiHidden="0" w:uiPriority="22" w:unhideWhenUsed="0" w:qFormat="1"/>
+    <w:lsdException w:name="Emphasis" w:semiHidden="0" w:uiPriority="20" w:unhideWhenUsed="0" w:qFormat="1"/>
+    <w:lsdException w:name="Table Grid" w:semiHidden="0" w:uiPriority="59" w:unhideWhenUsed="0"/>
+    <w:lsdException w:name="Placeholder Text" w:unhideWhenUsed="0"/>
+    <w:lsdException w:name="No Spacing" w:semiHidden="0" w:uiPriority="1" w:unhideWhenUsed="0" w:qFormat="1"/>
+    <w:lsdException w:name="Light Shading" w:semiHidden="0" w:uiPriority="60" w:unhideWhenUsed="0"/>
+    <w:lsdException w:name="Light List" w:semiHidden="0" w:uiPriority="61" w:unhideWhenUsed="0"/>
+    <w:lsdException w:name="Light Grid" w:semiHidden="0" w:uiPriority="62" w:unhideWhenUsed="0"/>
+    <w:lsdException w:name="Medium Shading 1" w:semiHidden="0" w:uiPriority="63" w:unhideWhenUsed="0"/>
+    <w:lsdException w:name="Medium Shading 2" w:semiHidden="0" w:uiPriority="64" w:unhideWhenUsed="0"/>
+    <w:lsdException w:name="Medium List 1" w:semiHidden="0" w:uiPriority="65" w:unhideWhenUsed="0"/>
+    <w:lsdException w:name="Medium List 2" w:semiHidden="0" w:uiPriority="66" w:unhideWhenUsed="0"/>
+    <w:lsdException w:name="Medium Grid 1" w:semiHidden="0" w:uiPriority="67" w:unhideWhenUsed="0"/>
+    <w:lsdException w:name="Medium Grid 2" w:semiHidden="0" w:uiPriority="68" w:unhideWhenUsed="0"/>
+    <w:lsdException w:name="Medium Grid 3" w:semiHidden="0" w:uiPriority="69" w:unhideWhenUsed="0"/>
+    <w:lsdException w:name="Dark List" w:semiHidden="0" w:uiPriority="70" w:unhideWhenUsed="0"/>
+    <w:lsdException w:name="Colorful Shading" w:semiHidden="0" w:uiPriority="71" w:unhideWhenUsed="0"/>
+    <w:lsdException w:name="Colorful List" w:semiHidden="0" w:uiPriority="72" w:unhideWhenUsed="0"/>
+    <w:lsdException w:name="Colorful Grid" w:semiHidden="0" w:uiPriority="73" w:unhideWhenUsed="0"/>
+    <w:lsdException w:name="Light Shading Accent 1" w:semiHidden="0" w:uiPriority="60" w:unhideWhenUsed="0"/>
+    <w:lsdException w:name="Light List Accent 1" w:semiHidden="0" w:uiPriority="61" w:unhideWhenUsed="0"/>
+    <w:lsdException w:name="Light Grid Accent 1" w:semiHidden="0" w:uiPriority="62" w:unhideWhenUsed="0"/>
+    <w:lsdException w:name="Medium Shading 1 Accent 1" w:semiHidden="0" w:uiPriority="63" w:unhideWhenUsed="0"/>
+    <w:lsdException w:name="Medium Shading 2 Accent 1" w:semiHidden="0" w:uiPriority="64" w:unhideWhenUsed="0"/>
+    <w:lsdException w:name="Medium List 1 Accent 1" w:semiHidden="0" w:uiPriority="65" w:unhideWhenUsed="0"/>
+    <w:lsdException w:name="Revision" w:unhideWhenUsed="0"/>
+    <w:lsdException w:name="List Paragraph" w:semiHidden="0" w:uiPriority="34" w:unhideWhenUsed="0" w:qFormat="1"/>
+    <w:lsdException w:name="Quote" w:semiHidden="0" w:uiPriority="29" w:unhideWhenUsed="0" w:qFormat="1"/>
+    <w:lsdException w:name="Intense Quote" w:semiHidden="0" w:uiPriority="30" w:unhideWhenUsed="0" w:qFormat="1"/>
+    <w:lsdException w:name="Medium List 2 Accent 1" w:semiHidden="0" w:uiPriority="66" w:unhideWhenUsed="0"/>
+    <w:lsdException w:name="Medium Grid 1 Accent 1" w:semiHidden="0" w:uiPriority="67" w:unhideWhenUsed="0"/>
+    <w:lsdException w:name="Medium Grid 2 Accent 1" w:semiHidden="0" w:uiPriority="68" w:unhideWhenUsed="0"/>
+    <w:lsdException w:name="Medium Grid 3 Accent 1" w:semiHidden="0" w:uiPriority="69" w:unhideWhenUsed="0"/>
+    <w:lsdException w:name="Dark List Accent 1" w:semiHidden="0" w:uiPriority="70" w:unhideWhenUsed="0"/>
+    <w:lsdException w:name="Colorful Shading Accent 1" w:semiHidden="0" w:uiPriority="71" w:unhideWhenUsed="0"/>
+    <w:lsdException w:name="Colorful List Accent 1" w:semiHidden="0" w:uiPriority="72" w:unhideWhenUsed="0"/>
+    <w:lsdException w:name="Colorful Grid Accent 1" w:semiHidden="0" w:uiPriority="73" w:unhideWhenUsed="0"/>
+    <w:lsdException w:name="Light Shading Accent 2" w:semiHidden="0" w:uiPriority="60" w:unhideWhenUsed="0"/>
+    <w:lsdException w:name="Light List Accent 2" w:semiHidden="0" w:uiPriority="61" w:unhideWhenUsed="0"/>
+    <w:lsdException w:name="Light Grid Accent 2" w:semiHidden="0" w:uiPriority="62" w:unhideWhenUsed="0"/>
+    <w:lsdException w:name="Medium Shading 1 Accent 2" w:semiHidden="0" w:uiPriority="63" w:unhideWhenUsed="0"/>
+    <w:lsdException w:name="Medium Shading 2 Accent 2" w:semiHidden="0" w:uiPriority="64" w:unhideWhenUsed="0"/>
+    <w:lsdException w:name="Medium List 1 Accent 2" w:semiHidden="0" w:uiPriority="65" w:unhideWhenUsed="0"/>
+    <w:lsdException w:name="Medium List 2 Accent 2" w:semiHidden="0" w:uiPriority="66" w:unhideWhenUsed="0"/>
+    <w:lsdException w:name="Medium Grid 1 Accent 2" w:semiHidden="0" w:uiPriority="67" w:unhideWhenUsed="0"/>
+    <w:lsdException w:name="Medium Grid 2 Accent 2" w:semiHidden="0" w:uiPriority="68" w:unhideWhenUsed="0"/>
+    <w:lsdException w:name="Medium Grid 3 Accent 2" w:semiHidden="0" w:uiPriority="69" w:unhideWhenUsed="0"/>
+    <w:lsdException w:name="Dark List Accent 2" w:semiHidden="0" w:uiPriority="70" w:unhideWhenUsed="0"/>
+    <w:lsdException w:name="Colorful Shading Accent 2" w:semiHidden="0" w:uiPriority="71" w:unhideWhenUsed="0"/>
+    <w:lsdException w:name="Colorful List Accent 2" w:semiHidden="0" w:uiPriority="72" w:unhideWhenUsed="0"/>
+    <w:lsdException w:name="Colorful Grid Accent 2" w:semiHidden="0" w:uiPriority="73" w:unhideWhenUsed="0"/>
+    <w:lsdException w:name="Light Shading Accent 3" w:semiHidden="0" w:uiPriority="60" w:unhideWhenUsed="0"/>
+    <w:lsdException w:name="Light List Accent 3" w:semiHidden="0" w:uiPriority="61" w:unhideWhenUsed="0"/>
+    <w:lsdException w:name="Light Grid Accent 3" w:semiHidden="0" w:uiPriority="62" w:unhideWhenUsed="0"/>
+    <w:lsdException w:name="Medium Shading 1 Accent 3" w:semiHidden="0" w:uiPriority="63" w:unhideWhenUsed="0"/>
+    <w:lsdException w:name="Medium Shading 2 Accent 3" w:semiHidden="0" w:uiPriority="64" w:unhideWhenUsed="0"/>
+    <w:lsdException w:name="Medium List 1 Accent 3" w:semiHidden="0" w:uiPriority="65" w:unhideWhenUsed="0"/>
+    <w:lsdException w:name="Medium List 2 Accent 3" w:semiHidden="0" w:uiPriority="66" w:unhideWhenUsed="0"/>
+    <w:lsdException w:name="Medium Grid 1 Accent 3" w:semiHidden="0" w:uiPriority="67" w:unhideWhenUsed="0"/>
+    <w:lsdException w:name="Medium Grid 2 Accent 3" w:semiHidden="0" w:uiPriority="68" w:unhideWhenUsed="0"/>
+    <w:lsdException w:name="Medium Grid 3 Accent 3" w:semiHidden="0" w:uiPriority="69" w:unhideWhenUsed="0"/>
+    <w:lsdException w:name="Dark List Accent 3" w:semiHidden="0" w:uiPriority="70" w:unhideWhenUsed="0"/>
+    <w:lsdException w:name="Colorful Shading Accent 3" w:semiHidden="0" w:uiPriority="71" w:unhideWhenUsed="0"/>
+    <w:lsdException w:name="Colorful List Accent 3" w:semiHidden="0" w:uiPriority="72" w:unhideWhenUsed="0"/>
+    <w:lsdException w:name="Colorful Grid Accent 3" w:semiHidden="0" w:uiPriority="73" w:unhideWhenUsed="0"/>
+    <w:lsdException w:name="Light Shading Accent 4" w:semiHidden="0" w:uiPriority="60" w:unhideWhenUsed="0"/>
+    <w:lsdException w:name="Light List Accent 4" w:semiHidden="0" w:uiPriority="61" w:unhideWhenUsed="0"/>
+    <w:lsdException w:name="Light Grid Accent 4" w:semiHidden="0" w:uiPriority="62" w:unhideWhenUsed="0"/>
+    <w:lsdException w:name="Medium Shading 1 Accent 4" w:semiHidden="0" w:uiPriority="63" w:unhideWhenUsed="0"/>
+    <w:lsdException w:name="Medium Shading 2 Accent 4" w:semiHidden="0" w:uiPriority="64" w:unhideWhenUsed="0"/>
+    <w:lsdException w:name="Medium List 1 Accent 4" w:semiHidden="0" w:uiPriority="65" w:unhideWhenUsed="0"/>
+    <w:lsdException w:name="Medium List 2 Accent 4" w:semiHidden="0" w:uiPriority="66" w:unhideWhenUsed="0"/>
+    <w:lsdException w:name="Medium Grid 1 Accent 4" w:semiHidden="0" w:uiPriority="67" w:unhideWhenUsed="0"/>
+    <w:lsdException w:name="Medium Grid 2 Accent 4" w:semiHidden="0" w:uiPriority="68" w:unhideWhenUsed="0"/>
+    <w:lsdException w:name="Medium Grid 3 Accent 4" w:semiHidden="0" w:uiPriority="69" w:unhideWhenUsed="0"/>
+    <w:lsdException w:name="Dark List Accent 4" w:semiHidden="0" w:uiPriority="70" w:unhideWhenUsed="0"/>
+    <w:lsdException w:name="Colorful Shading Accent 4" w:semiHidden="0" w:uiPriority="71" w:unhideWhenUsed="0"/>
+    <w:lsdException w:name="Colorful List Accent 4" w:semiHidden="0" w:uiPriority="72" w:unhideWhenUsed="0"/>
+    <w:lsdException w:name="Colorful Grid Accent 4" w:semiHidden="0" w:uiPriority="73" w:unhideWhenUsed="0"/>
+    <w:lsdException w:name="Light Shading Accent 5" w:semiHidden="0" w:uiPriority="60" w:unhideWhenUsed="0"/>
+    <w:lsdException w:name="Light List Accent 5" w:semiHidden="0" w:uiPriority="61" w:unhideWhenUsed="0"/>
+    <w:lsdException w:name="Light Grid Accent 5" w:semiHidden="0" w:uiPriority="62" w:unhideWhenUsed="0"/>
+    <w:lsdException w:name="Medium Shading 1 Accent 5" w:semiHidden="0" w:uiPriority="63" w:unhideWhenUsed="0"/>
+    <w:lsdException w:name="Medium Shading 2 Accent 5" w:semiHidden="0" w:uiPriority="64" w:unhideWhenUsed="0"/>
+    <w:lsdException w:name="Medium List 1 Accent 5" w:semiHidden="0" w:uiPriority="65" w:unhideWhenUsed="0"/>
+    <w:lsdException w:name="Medium List 2 Accent 5" w:semiHidden="0" w:uiPriority="66" w:unhideWhenUsed="0"/>
+    <w:lsdException w:name="Medium Grid 1 Accent 5" w:semiHidden="0" w:uiPriority="67" w:unhideWhenUsed="0"/>
+    <w:lsdException w:name="Medium Grid 2 Accent 5" w:semiHidden="0" w:uiPriority="68" w:unhideWhenUsed="0"/>
+    <w:lsdException w:name="Medium Grid 3 Accent 5" w:semiHidden="0" w:uiPriority="69" w:unhideWhenUsed="0"/>
+    <w:lsdException w:name="Dark List Accent 5" w:semiHidden="0" w:uiPriority="70" w:unhideWhenUsed="0"/>
+    <w:lsdException w:name="Colorful Shading Accent 5" w:semiHidden="0" w:uiPriority="71" w:unhideWhenUsed="0"/>
+    <w:lsdException w:name="Colorful List Accent 5" w:semiHidden="0" w:uiPriority="72" w:unhideWhenUsed="0"/>
+    <w:lsdException w:name="Colorful Grid Accent 5" w:semiHidden="0" w:uiPriority="73" w:unhideWhenUsed="0"/>
+    <w:lsdException w:name="Light Shading Accent 6" w:semiHidden="0" w:uiPriority="60" w:unhideWhenUsed="0"/>
+    <w:lsdException w:name="Light List Accent 6" w:semiHidden="0" w:uiPriority="61" w:unhideWhenUsed="0"/>
+    <w:lsdException w:name="Light Grid Accent 6" w:semiHidden="0" w:uiPriority="62" w:unhideWhenUsed="0"/>
+    <w:lsdException w:name="Medium Shading 1 Accent 6" w:semiHidden="0" w:uiPriority="63" w:unhideWhenUsed="0"/>
+    <w:lsdException w:name="Medium Shading 2 Accent 6" w:semiHidden="0" w:uiPriority="64" w:unhideWhenUsed="0"/>
+    <w:lsdException w:name="Medium List 1 Accent 6" w:semiHidden="0" w:uiPriority="65" w:unhideWhenUsed="0"/>
+    <w:lsdException w:name="Medium List 2 Accent 6" w:semiHidden="0" w:uiPriority="66" w:unhideWhenUsed="0"/>
+    <w:lsdException w:name="Medium Grid 1 Accent 6" w:semiHidden="0" w:uiPriority="67" w:unhideWhenUsed="0"/>
+    <w:lsdException w:name="Medium Grid 2 Accent 6" w:semiHidden="0" w:uiPriority="68" w:unhideWhenUsed="0"/>
+    <w:lsdException w:name="Medium Grid 3 Accent 6" w:semiHidden="0" w:uiPriority="69" w:unhideWhenUsed="0"/>
+    <w:lsdException w:name="Dark List Accent 6" w:semiHidden="0" w:uiPriority="70" w:unhideWhenUsed="0"/>
+    <w:lsdException w:name="Colorful Shading Accent 6" w:semiHidden="0" w:uiPriority="71" w:unhideWhenUsed="0"/>
+    <w:lsdException w:name="Colorful List Accent 6" w:semiHidden="0" w:uiPriority="72" w:unhideWhenUsed="0"/>
+    <w:lsdException w:name="Colorful Grid Accent 6" w:semiHidden="0" w:uiPriority="73" w:unhideWhenUsed="0"/>
+    <w:lsdException w:name="Subtle Emphasis" w:semiHidden="0" w:uiPriority="19" w:unhideWhenUsed="0" w:qFormat="1"/>
+    <w:lsdException w:name="Intense Emphasis" w:semiHidden="0" w:uiPriority="21" w:unhideWhenUsed="0" w:qFormat="1"/>
+    <w:lsdException w:name="Subtle Reference" w:semiHidden="0" w:uiPriority="31" w:unhideWhenUsed="0" w:qFormat="1"/>
+    <w:lsdException w:name="Intense Reference" w:semiHidden="0" w:uiPriority="32" w:unhideWhenUsed="0" w:qFormat="1"/>
+    <w:lsdException w:name="Book Title" w:semiHidden="0" w:uiPriority="33" w:unhideWhenUsed="0" w:qFormat="1"/>
+    <w:lsdException w:name="Bibliography" w:uiPriority="37"/>
+    <w:lsdException w:name="TOC Heading" w:uiPriority="39" w:qFormat="1"/>
+  </w:latentStyles>
+  <w:style w:type="paragraph" w:default="1" w:styleId="Normal">
+    <w:name w:val="Normal"/>
+    <w:qFormat/>
+  </w:style>
+  <w:style w:type="character" w:default="1" w:styleId="DefaultParagraphFont">
+    <w:name w:val="Default Paragraph Font"/>
+    <w:uiPriority w:val="1"/>
+    <w:semiHidden/>
+    <w:unhideWhenUsed/>
+  </w:style>
+  <w:style w:type="table" w:default="1" w:styleId="TableNormal">
+    <w:name w:val="Normal Table"/>
+    <w:uiPriority w:val="99"/>
+    <w:semiHidden/>
+    <w:unhideWhenUsed/>
+    <w:tblPr>
+      <w:tblInd w:w="0" w:type="dxa"/>
+      <w:tblCellMar>
+        <w:top w:w="0" w:type="dxa"/>
+        <w:left w:w="108" w:type="dxa"/>
+        <w:bottom w:w="0" w:type="dxa"/>
+        <w:right w:w="108" w:type="dxa"/>
+      </w:tblCellMar>
+    </w:tblPr>
+  </w:style>
+  <w:style w:type="numbering" w:default="1" w:styleId="NoList">
+    <w:name w:val="No List"/>
+    <w:uiPriority w:val="99"/>
+    <w:semiHidden/>
+    <w:unhideWhenUsed/>
+  </w:style>
+  <w:style w:type="paragraph" w:customStyle="1" w:styleId="5D13D77CEE0A44B48235506D585DFAAB">
+    <w:name w:val="5D13D77CEE0A44B48235506D585DFAAB"/>
+    <w:rsid w:val="00DF3B67"/>
+  </w:style>
+  <w:style w:type="paragraph" w:customStyle="1" w:styleId="CE264AC7CF644A449277C4BAA043784E">
+    <w:name w:val="CE264AC7CF644A449277C4BAA043784E"/>
+    <w:rsid w:val="00DF3B67"/>
+  </w:style>
+  <w:style w:type="paragraph" w:customStyle="1" w:styleId="77E73753576A446DA2371200F14F137D">
+    <w:name w:val="77E73753576A446DA2371200F14F137D"/>
+    <w:rsid w:val="00DF3B67"/>
+  </w:style>
+  <w:style w:type="paragraph" w:customStyle="1" w:styleId="0ECC419B586D46738C05BCA23F969A6E">
+    <w:name w:val="0ECC419B586D46738C05BCA23F969A6E"/>
+    <w:rsid w:val="00DF3B67"/>
+  </w:style>
+  <w:style w:type="paragraph" w:customStyle="1" w:styleId="CEAA0225B6234FA1A07AD38685C69D64">
+    <w:name w:val="CEAA0225B6234FA1A07AD38685C69D64"/>
+    <w:rsid w:val="00DF3B67"/>
+  </w:style>
+  <w:style w:type="paragraph" w:customStyle="1" w:styleId="71D99964E0FF4B57B162794228A2E472">
+    <w:name w:val="71D99964E0FF4B57B162794228A2E472"/>
+    <w:rsid w:val="00DF3B67"/>
+  </w:style>
+  <w:style w:type="paragraph" w:customStyle="1" w:styleId="A1A0B1ADFF7E476BACECF6B88368615B">
+    <w:name w:val="A1A0B1ADFF7E476BACECF6B88368615B"/>
+    <w:rsid w:val="00DF3B67"/>
+  </w:style>
+  <w:style w:type="paragraph" w:customStyle="1" w:styleId="6E3FB9AD47E346C8B216D4A824536127">
+    <w:name w:val="6E3FB9AD47E346C8B216D4A824536127"/>
+    <w:rsid w:val="00DF3B67"/>
+  </w:style>
+  <w:style w:type="paragraph" w:customStyle="1" w:styleId="E9BDDF80762342C0885017900B9AE9C6">
+    <w:name w:val="E9BDDF80762342C0885017900B9AE9C6"/>
+    <w:rsid w:val="00DF3B67"/>
+  </w:style>
+  <w:style w:type="paragraph" w:customStyle="1" w:styleId="6B643C9B79B24C998D7AC53860CCD128">
+    <w:name w:val="6B643C9B79B24C998D7AC53860CCD128"/>
+    <w:rsid w:val="00DF3B67"/>
+  </w:style>
+  <w:style w:type="paragraph" w:customStyle="1" w:styleId="01569653FA914F5593950510EE79B9A6">
+    <w:name w:val="01569653FA914F5593950510EE79B9A6"/>
+    <w:rsid w:val="00DF3B67"/>
+  </w:style>
+  <w:style w:type="paragraph" w:customStyle="1" w:styleId="09C57711377D477F986C377DFB991602">
+    <w:name w:val="09C57711377D477F986C377DFB991602"/>
+    <w:rsid w:val="00DF3B67"/>
+  </w:style>
+</w:styles>
+</file>
+
+<file path=word/glossary/stylesWithEffects.xml><?xml version="1.0" encoding="utf-8"?>
+<w:styles xmlns:wpc="http://schemas.microsoft.com/office/word/2010/wordprocessingCanvas" xmlns:mc="http://schemas.openxmlformats.org/markup-compatibility/2006" xmlns:o="urn:schemas-microsoft-com:office:office" xmlns:r="http://schemas.openxmlformats.org/officeDocument/2006/relationships" xmlns:m="http://schemas.openxmlformats.org/officeDocument/2006/math" xmlns:v="urn:schemas-microsoft-com:vml" xmlns:wp14="http://schemas.microsoft.com/office/word/2010/wordprocessingDrawing" xmlns:wp="http://schemas.openxmlformats.org/drawingml/2006/wordprocessingDrawing" xmlns:w10="urn:schemas-microsoft-com:office:word" xmlns:w="http://schemas.openxmlformats.org/wordprocessingml/2006/main" xmlns:w14="http://schemas.microsoft.com/office/word/2010/wordml" xmlns:wpg="http://schemas.microsoft.com/office/word/2010/wordprocessingGroup" xmlns:wpi="http://schemas.microsoft.com/office/word/2010/wordprocessingInk" xmlns:wne="http://schemas.microsoft.com/office/word/2006/wordml" xmlns:wps="http://schemas.microsoft.com/office/word/2010/wordprocessingShape" mc:Ignorable="w14 wp14">
+  <w:docDefaults>
+    <w:rPrDefault>
+      <w:rPr>
+        <w:rFonts w:asciiTheme="minorHAnsi" w:eastAsiaTheme="minorEastAsia" w:hAnsiTheme="minorHAnsi" w:cstheme="minorBidi"/>
+        <w:sz w:val="22"/>
+        <w:lang w:val="en-IN" w:eastAsia="en-IN" w:bidi="hi-IN"/>
+      </w:rPr>
+    </w:rPrDefault>
+    <w:pPrDefault>
+      <w:pPr>
+        <w:spacing w:after="200" w:line="276" w:lineRule="auto"/>
+      </w:pPr>
+    </w:pPrDefault>
+  </w:docDefaults>
+  <w:latentStyles w:defLockedState="0" w:defUIPriority="99" w:defSemiHidden="1" w:defUnhideWhenUsed="1" w:defQFormat="0" w:count="267">
+    <w:lsdException w:name="Normal" w:semiHidden="0" w:uiPriority="0" w:unhideWhenUsed="0" w:qFormat="1"/>
+    <w:lsdException w:name="heading 1" w:semiHidden="0" w:uiPriority="9" w:unhideWhenUsed="0" w:qFormat="1"/>
+    <w:lsdException w:name="heading 2" w:uiPriority="9" w:qFormat="1"/>
+    <w:lsdException w:name="heading 3" w:uiPriority="9" w:qFormat="1"/>
+    <w:lsdException w:name="heading 4" w:uiPriority="9" w:qFormat="1"/>
+    <w:lsdException w:name="heading 5" w:uiPriority="9" w:qFormat="1"/>
+    <w:lsdException w:name="heading 6" w:uiPriority="9" w:qFormat="1"/>
+    <w:lsdException w:name="heading 7" w:uiPriority="9" w:qFormat="1"/>
+    <w:lsdException w:name="heading 8" w:uiPriority="9" w:qFormat="1"/>
+    <w:lsdException w:name="heading 9" w:uiPriority="9" w:qFormat="1"/>
+    <w:lsdException w:name="toc 1" w:uiPriority="39"/>
+    <w:lsdException w:name="toc 2" w:uiPriority="39"/>
+    <w:lsdException w:name="toc 3" w:uiPriority="39"/>
+    <w:lsdException w:name="toc 4" w:uiPriority="39"/>
+    <w:lsdException w:name="toc 5" w:uiPriority="39"/>
+    <w:lsdException w:name="toc 6" w:uiPriority="39"/>
+    <w:lsdException w:name="toc 7" w:uiPriority="39"/>
+    <w:lsdException w:name="toc 8" w:uiPriority="39"/>
+    <w:lsdException w:name="toc 9" w:uiPriority="39"/>
+    <w:lsdException w:name="caption" w:uiPriority="35" w:qFormat="1"/>
+    <w:lsdException w:name="Title" w:semiHidden="0" w:uiPriority="10" w:unhideWhenUsed="0" w:qFormat="1"/>
+    <w:lsdException w:name="Default Paragraph Font" w:uiPriority="1"/>
+    <w:lsdException w:name="Subtitle" w:semiHidden="0" w:uiPriority="11" w:unhideWhenUsed="0" w:qFormat="1"/>
+    <w:lsdException w:name="Strong" w:semiHidden="0" w:uiPriority="22" w:unhideWhenUsed="0" w:qFormat="1"/>
+    <w:lsdException w:name="Emphasis" w:semiHidden="0" w:uiPriority="20" w:unhideWhenUsed="0" w:qFormat="1"/>
+    <w:lsdException w:name="Table Grid" w:semiHidden="0" w:uiPriority="59" w:unhideWhenUsed="0"/>
+    <w:lsdException w:name="Placeholder Text" w:unhideWhenUsed="0"/>
+    <w:lsdException w:name="No Spacing" w:semiHidden="0" w:uiPriority="1" w:unhideWhenUsed="0" w:qFormat="1"/>
+    <w:lsdException w:name="Light Shading" w:semiHidden="0" w:uiPriority="60" w:unhideWhenUsed="0"/>
+    <w:lsdException w:name="Light List" w:semiHidden="0" w:uiPriority="61" w:unhideWhenUsed="0"/>
+    <w:lsdException w:name="Light Grid" w:semiHidden="0" w:uiPriority="62" w:unhideWhenUsed="0"/>
+    <w:lsdException w:name="Medium Shading 1" w:semiHidden="0" w:uiPriority="63" w:unhideWhenUsed="0"/>
+    <w:lsdException w:name="Medium Shading 2" w:semiHidden="0" w:uiPriority="64" w:unhideWhenUsed="0"/>
+    <w:lsdException w:name="Medium List 1" w:semiHidden="0" w:uiPriority="65" w:unhideWhenUsed="0"/>
+    <w:lsdException w:name="Medium List 2" w:semiHidden="0" w:uiPriority="66" w:unhideWhenUsed="0"/>
+    <w:lsdException w:name="Medium Grid 1" w:semiHidden="0" w:uiPriority="67" w:unhideWhenUsed="0"/>
+    <w:lsdException w:name="Medium Grid 2" w:semiHidden="0" w:uiPriority="68" w:unhideWhenUsed="0"/>
+    <w:lsdException w:name="Medium Grid 3" w:semiHidden="0" w:uiPriority="69" w:unhideWhenUsed="0"/>
+    <w:lsdException w:name="Dark List" w:semiHidden="0" w:uiPriority="70" w:unhideWhenUsed="0"/>
+    <w:lsdException w:name="Colorful Shading" w:semiHidden="0" w:uiPriority="71" w:unhideWhenUsed="0"/>
+    <w:lsdException w:name="Colorful List" w:semiHidden="0" w:uiPriority="72" w:unhideWhenUsed="0"/>
+    <w:lsdException w:name="Colorful Grid" w:semiHidden="0" w:uiPriority="73" w:unhideWhenUsed="0"/>
+    <w:lsdException w:name="Light Shading Accent 1" w:semiHidden="0" w:uiPriority="60" w:unhideWhenUsed="0"/>
+    <w:lsdException w:name="Light List Accent 1" w:semiHidden="0" w:uiPriority="61" w:unhideWhenUsed="0"/>
+    <w:lsdException w:name="Light Grid Accent 1" w:semiHidden="0" w:uiPriority="62" w:unhideWhenUsed="0"/>
+    <w:lsdException w:name="Medium Shading 1 Accent 1" w:semiHidden="0" w:uiPriority="63" w:unhideWhenUsed="0"/>
+    <w:lsdException w:name="Medium Shading 2 Accent 1" w:semiHidden="0" w:uiPriority="64" w:unhideWhenUsed="0"/>
+    <w:lsdException w:name="Medium List 1 Accent 1" w:semiHidden="0" w:uiPriority="65" w:unhideWhenUsed="0"/>
+    <w:lsdException w:name="Revision" w:unhideWhenUsed="0"/>
+    <w:lsdException w:name="List Paragraph" w:semiHidden="0" w:uiPriority="34" w:unhideWhenUsed="0" w:qFormat="1"/>
+    <w:lsdException w:name="Quote" w:semiHidden="0" w:uiPriority="29" w:unhideWhenUsed="0" w:qFormat="1"/>
+    <w:lsdException w:name="Intense Quote" w:semiHidden="0" w:uiPriority="30" w:unhideWhenUsed="0" w:qFormat="1"/>
+    <w:lsdException w:name="Medium List 2 Accent 1" w:semiHidden="0" w:uiPriority="66" w:unhideWhenUsed="0"/>
+    <w:lsdException w:name="Medium Grid 1 Accent 1" w:semiHidden="0" w:uiPriority="67" w:unhideWhenUsed="0"/>
+    <w:lsdException w:name="Medium Grid 2 Accent 1" w:semiHidden="0" w:uiPriority="68" w:unhideWhenUsed="0"/>
+    <w:lsdException w:name="Medium Grid 3 Accent 1" w:semiHidden="0" w:uiPriority="69" w:unhideWhenUsed="0"/>
+    <w:lsdException w:name="Dark List Accent 1" w:semiHidden="0" w:uiPriority="70" w:unhideWhenUsed="0"/>
+    <w:lsdException w:name="Colorful Shading Accent 1" w:semiHidden="0" w:uiPriority="71" w:unhideWhenUsed="0"/>
+    <w:lsdException w:name="Colorful List Accent 1" w:semiHidden="0" w:uiPriority="72" w:unhideWhenUsed="0"/>
+    <w:lsdException w:name="Colorful Grid Accent 1" w:semiHidden="0" w:uiPriority="73" w:unhideWhenUsed="0"/>
+    <w:lsdException w:name="Light Shading Accent 2" w:semiHidden="0" w:uiPriority="60" w:unhideWhenUsed="0"/>
+    <w:lsdException w:name="Light List Accent 2" w:semiHidden="0" w:uiPriority="61" w:unhideWhenUsed="0"/>
+    <w:lsdException w:name="Light Grid Accent 2" w:semiHidden="0" w:uiPriority="62" w:unhideWhenUsed="0"/>
+    <w:lsdException w:name="Medium Shading 1 Accent 2" w:semiHidden="0" w:uiPriority="63" w:unhideWhenUsed="0"/>
+    <w:lsdException w:name="Medium Shading 2 Accent 2" w:semiHidden="0" w:uiPriority="64" w:unhideWhenUsed="0"/>
+    <w:lsdException w:name="Medium List 1 Accent 2" w:semiHidden="0" w:uiPriority="65" w:unhideWhenUsed="0"/>
+    <w:lsdException w:name="Medium List 2 Accent 2" w:semiHidden="0" w:uiPriority="66" w:unhideWhenUsed="0"/>
+    <w:lsdException w:name="Medium Grid 1 Accent 2" w:semiHidden="0" w:uiPriority="67" w:unhideWhenUsed="0"/>
+    <w:lsdException w:name="Medium Grid 2 Accent 2" w:semiHidden="0" w:uiPriority="68" w:unhideWhenUsed="0"/>
+    <w:lsdException w:name="Medium Grid 3 Accent 2" w:semiHidden="0" w:uiPriority="69" w:unhideWhenUsed="0"/>
+    <w:lsdException w:name="Dark List Accent 2" w:semiHidden="0" w:uiPriority="70" w:unhideWhenUsed="0"/>
+    <w:lsdException w:name="Colorful Shading Accent 2" w:semiHidden="0" w:uiPriority="71" w:unhideWhenUsed="0"/>
+    <w:lsdException w:name="Colorful List Accent 2" w:semiHidden="0" w:uiPriority="72" w:unhideWhenUsed="0"/>
+    <w:lsdException w:name="Colorful Grid Accent 2" w:semiHidden="0" w:uiPriority="73" w:unhideWhenUsed="0"/>
+    <w:lsdException w:name="Light Shading Accent 3" w:semiHidden="0" w:uiPriority="60" w:unhideWhenUsed="0"/>
+    <w:lsdException w:name="Light List Accent 3" w:semiHidden="0" w:uiPriority="61" w:unhideWhenUsed="0"/>
+    <w:lsdException w:name="Light Grid Accent 3" w:semiHidden="0" w:uiPriority="62" w:unhideWhenUsed="0"/>
+    <w:lsdException w:name="Medium Shading 1 Accent 3" w:semiHidden="0" w:uiPriority="63" w:unhideWhenUsed="0"/>
+    <w:lsdException w:name="Medium Shading 2 Accent 3" w:semiHidden="0" w:uiPriority="64" w:unhideWhenUsed="0"/>
+    <w:lsdException w:name="Medium List 1 Accent 3" w:semiHidden="0" w:uiPriority="65" w:unhideWhenUsed="0"/>
+    <w:lsdException w:name="Medium List 2 Accent 3" w:semiHidden="0" w:uiPriority="66" w:unhideWhenUsed="0"/>
+    <w:lsdException w:name="Medium Grid 1 Accent 3" w:semiHidden="0" w:uiPriority="67" w:unhideWhenUsed="0"/>
+    <w:lsdException w:name="Medium Grid 2 Accent 3" w:semiHidden="0" w:uiPriority="68" w:unhideWhenUsed="0"/>
+    <w:lsdException w:name="Medium Grid 3 Accent 3" w:semiHidden="0" w:uiPriority="69" w:unhideWhenUsed="0"/>
+    <w:lsdException w:name="Dark List Accent 3" w:semiHidden="0" w:uiPriority="70" w:unhideWhenUsed="0"/>
+    <w:lsdException w:name="Colorful Shading Accent 3" w:semiHidden="0" w:uiPriority="71" w:unhideWhenUsed="0"/>
+    <w:lsdException w:name="Colorful List Accent 3" w:semiHidden="0" w:uiPriority="72" w:unhideWhenUsed="0"/>
+    <w:lsdException w:name="Colorful Grid Accent 3" w:semiHidden="0" w:uiPriority="73" w:unhideWhenUsed="0"/>
+    <w:lsdException w:name="Light Shading Accent 4" w:semiHidden="0" w:uiPriority="60" w:unhideWhenUsed="0"/>
+    <w:lsdException w:name="Light List Accent 4" w:semiHidden="0" w:uiPriority="61" w:unhideWhenUsed="0"/>
+    <w:lsdException w:name="Light Grid Accent 4" w:semiHidden="0" w:uiPriority="62" w:unhideWhenUsed="0"/>
+    <w:lsdException w:name="Medium Shading 1 Accent 4" w:semiHidden="0" w:uiPriority="63" w:unhideWhenUsed="0"/>
+    <w:lsdException w:name="Medium Shading 2 Accent 4" w:semiHidden="0" w:uiPriority="64" w:unhideWhenUsed="0"/>
+    <w:lsdException w:name="Medium List 1 Accent 4" w:semiHidden="0" w:uiPriority="65" w:unhideWhenUsed="0"/>
+    <w:lsdException w:name="Medium List 2 Accent 4" w:semiHidden="0" w:uiPriority="66" w:unhideWhenUsed="0"/>
+    <w:lsdException w:name="Medium Grid 1 Accent 4" w:semiHidden="0" w:uiPriority="67" w:unhideWhenUsed="0"/>
+    <w:lsdException w:name="Medium Grid 2 Accent 4" w:semiHidden="0" w:uiPriority="68" w:unhideWhenUsed="0"/>
+    <w:lsdException w:name="Medium Grid 3 Accent 4" w:semiHidden="0" w:uiPriority="69" w:unhideWhenUsed="0"/>
+    <w:lsdException w:name="Dark List Accent 4" w:semiHidden="0" w:uiPriority="70" w:unhideWhenUsed="0"/>
+    <w:lsdException w:name="Colorful Shading Accent 4" w:semiHidden="0" w:uiPriority="71" w:unhideWhenUsed="0"/>
+    <w:lsdException w:name="Colorful List Accent 4" w:semiHidden="0" w:uiPriority="72" w:unhideWhenUsed="0"/>
+    <w:lsdException w:name="Colorful Grid Accent 4" w:semiHidden="0" w:uiPriority="73" w:unhideWhenUsed="0"/>
+    <w:lsdException w:name="Light Shading Accent 5" w:semiHidden="0" w:uiPriority="60" w:unhideWhenUsed="0"/>
+    <w:lsdException w:name="Light List Accent 5" w:semiHidden="0" w:uiPriority="61" w:unhideWhenUsed="0"/>
+    <w:lsdException w:name="Light Grid Accent 5" w:semiHidden="0" w:uiPriority="62" w:unhideWhenUsed="0"/>
+    <w:lsdException w:name="Medium Shading 1 Accent 5" w:semiHidden="0" w:uiPriority="63" w:unhideWhenUsed="0"/>
+    <w:lsdException w:name="Medium Shading 2 Accent 5" w:semiHidden="0" w:uiPriority="64" w:unhideWhenUsed="0"/>
+    <w:lsdException w:name="Medium List 1 Accent 5" w:semiHidden="0" w:uiPriority="65" w:unhideWhenUsed="0"/>
+    <w:lsdException w:name="Medium List 2 Accent 5" w:semiHidden="0" w:uiPriority="66" w:unhideWhenUsed="0"/>
+    <w:lsdException w:name="Medium Grid 1 Accent 5" w:semiHidden="0" w:uiPriority="67" w:unhideWhenUsed="0"/>
+    <w:lsdException w:name="Medium Grid 2 Accent 5" w:semiHidden="0" w:uiPriority="68" w:unhideWhenUsed="0"/>
+    <w:lsdException w:name="Medium Grid 3 Accent 5" w:semiHidden="0" w:uiPriority="69" w:unhideWhenUsed="0"/>
+    <w:lsdException w:name="Dark List Accent 5" w:semiHidden="0" w:uiPriority="70" w:unhideWhenUsed="0"/>
+    <w:lsdException w:name="Colorful Shading Accent 5" w:semiHidden="0" w:uiPriority="71" w:unhideWhenUsed="0"/>
+    <w:lsdException w:name="Colorful List Accent 5" w:semiHidden="0" w:uiPriority="72" w:unhideWhenUsed="0"/>
+    <w:lsdException w:name="Colorful Grid Accent 5" w:semiHidden="0" w:uiPriority="73" w:unhideWhenUsed="0"/>
+    <w:lsdException w:name="Light Shading Accent 6" w:semiHidden="0" w:uiPriority="60" w:unhideWhenUsed="0"/>
+    <w:lsdException w:name="Light List Accent 6" w:semiHidden="0" w:uiPriority="61" w:unhideWhenUsed="0"/>
+    <w:lsdException w:name="Light Grid Accent 6" w:semiHidden="0" w:uiPriority="62" w:unhideWhenUsed="0"/>
+    <w:lsdException w:name="Medium Shading 1 Accent 6" w:semiHidden="0" w:uiPriority="63" w:unhideWhenUsed="0"/>
+    <w:lsdException w:name="Medium Shading 2 Accent 6" w:semiHidden="0" w:uiPriority="64" w:unhideWhenUsed="0"/>
+    <w:lsdException w:name="Medium List 1 Accent 6" w:semiHidden="0" w:uiPriority="65" w:unhideWhenUsed="0"/>
+    <w:lsdException w:name="Medium List 2 Accent 6" w:semiHidden="0" w:uiPriority="66" w:unhideWhenUsed="0"/>
+    <w:lsdException w:name="Medium Grid 1 Accent 6" w:semiHidden="0" w:uiPriority="67" w:unhideWhenUsed="0"/>
+    <w:lsdException w:name="Medium Grid 2 Accent 6" w:semiHidden="0" w:uiPriority="68" w:unhideWhenUsed="0"/>
+    <w:lsdException w:name="Medium Grid 3 Accent 6" w:semiHidden="0" w:uiPriority="69" w:unhideWhenUsed="0"/>
+    <w:lsdException w:name="Dark List Accent 6" w:semiHidden="0" w:uiPriority="70" w:unhideWhenUsed="0"/>
+    <w:lsdException w:name="Colorful Shading Accent 6" w:semiHidden="0" w:uiPriority="71" w:unhideWhenUsed="0"/>
+    <w:lsdException w:name="Colorful List Accent 6" w:semiHidden="0" w:uiPriority="72" w:unhideWhenUsed="0"/>
+    <w:lsdException w:name="Colorful Grid Accent 6" w:semiHidden="0" w:uiPriority="73" w:unhideWhenUsed="0"/>
+    <w:lsdException w:name="Subtle Emphasis" w:semiHidden="0" w:uiPriority="19" w:unhideWhenUsed="0" w:qFormat="1"/>
+    <w:lsdException w:name="Intense Emphasis" w:semiHidden="0" w:uiPriority="21" w:unhideWhenUsed="0" w:qFormat="1"/>
+    <w:lsdException w:name="Subtle Reference" w:semiHidden="0" w:uiPriority="31" w:unhideWhenUsed="0" w:qFormat="1"/>
+    <w:lsdException w:name="Intense Reference" w:semiHidden="0" w:uiPriority="32" w:unhideWhenUsed="0" w:qFormat="1"/>
+    <w:lsdException w:name="Book Title" w:semiHidden="0" w:uiPriority="33" w:unhideWhenUsed="0" w:qFormat="1"/>
+    <w:lsdException w:name="Bibliography" w:uiPriority="37"/>
+    <w:lsdException w:name="TOC Heading" w:uiPriority="39" w:qFormat="1"/>
+  </w:latentStyles>
+  <w:style w:type="paragraph" w:default="1" w:styleId="Normal">
+    <w:name w:val="Normal"/>
+    <w:qFormat/>
+  </w:style>
+  <w:style w:type="character" w:default="1" w:styleId="DefaultParagraphFont">
+    <w:name w:val="Default Paragraph Font"/>
+    <w:uiPriority w:val="1"/>
+    <w:semiHidden/>
+    <w:unhideWhenUsed/>
+  </w:style>
+  <w:style w:type="table" w:default="1" w:styleId="TableNormal">
+    <w:name w:val="Normal Table"/>
+    <w:uiPriority w:val="99"/>
+    <w:semiHidden/>
+    <w:unhideWhenUsed/>
+    <w:tblPr>
+      <w:tblInd w:w="0" w:type="dxa"/>
+      <w:tblCellMar>
+        <w:top w:w="0" w:type="dxa"/>
+        <w:left w:w="108" w:type="dxa"/>
+        <w:bottom w:w="0" w:type="dxa"/>
+        <w:right w:w="108" w:type="dxa"/>
+      </w:tblCellMar>
+    </w:tblPr>
+  </w:style>
+  <w:style w:type="numbering" w:default="1" w:styleId="NoList">
+    <w:name w:val="No List"/>
+    <w:uiPriority w:val="99"/>
+    <w:semiHidden/>
+    <w:unhideWhenUsed/>
+  </w:style>
+  <w:style w:type="paragraph" w:customStyle="1" w:styleId="5D13D77CEE0A44B48235506D585DFAAB">
+    <w:name w:val="5D13D77CEE0A44B48235506D585DFAAB"/>
+    <w:rsid w:val="00DF3B67"/>
+  </w:style>
+  <w:style w:type="paragraph" w:customStyle="1" w:styleId="CE264AC7CF644A449277C4BAA043784E">
+    <w:name w:val="CE264AC7CF644A449277C4BAA043784E"/>
+    <w:rsid w:val="00DF3B67"/>
+  </w:style>
+  <w:style w:type="paragraph" w:customStyle="1" w:styleId="77E73753576A446DA2371200F14F137D">
+    <w:name w:val="77E73753576A446DA2371200F14F137D"/>
+    <w:rsid w:val="00DF3B67"/>
+  </w:style>
+  <w:style w:type="paragraph" w:customStyle="1" w:styleId="0ECC419B586D46738C05BCA23F969A6E">
+    <w:name w:val="0ECC419B586D46738C05BCA23F969A6E"/>
+    <w:rsid w:val="00DF3B67"/>
+  </w:style>
+  <w:style w:type="paragraph" w:customStyle="1" w:styleId="CEAA0225B6234FA1A07AD38685C69D64">
+    <w:name w:val="CEAA0225B6234FA1A07AD38685C69D64"/>
+    <w:rsid w:val="00DF3B67"/>
+  </w:style>
+  <w:style w:type="paragraph" w:customStyle="1" w:styleId="71D99964E0FF4B57B162794228A2E472">
+    <w:name w:val="71D99964E0FF4B57B162794228A2E472"/>
+    <w:rsid w:val="00DF3B67"/>
+  </w:style>
+  <w:style w:type="paragraph" w:customStyle="1" w:styleId="A1A0B1ADFF7E476BACECF6B88368615B">
+    <w:name w:val="A1A0B1ADFF7E476BACECF6B88368615B"/>
+    <w:rsid w:val="00DF3B67"/>
+  </w:style>
+  <w:style w:type="paragraph" w:customStyle="1" w:styleId="6E3FB9AD47E346C8B216D4A824536127">
+    <w:name w:val="6E3FB9AD47E346C8B216D4A824536127"/>
+    <w:rsid w:val="00DF3B67"/>
+  </w:style>
+  <w:style w:type="paragraph" w:customStyle="1" w:styleId="E9BDDF80762342C0885017900B9AE9C6">
+    <w:name w:val="E9BDDF80762342C0885017900B9AE9C6"/>
+    <w:rsid w:val="00DF3B67"/>
+  </w:style>
+  <w:style w:type="paragraph" w:customStyle="1" w:styleId="6B643C9B79B24C998D7AC53860CCD128">
+    <w:name w:val="6B643C9B79B24C998D7AC53860CCD128"/>
+    <w:rsid w:val="00DF3B67"/>
+  </w:style>
+  <w:style w:type="paragraph" w:customStyle="1" w:styleId="01569653FA914F5593950510EE79B9A6">
+    <w:name w:val="01569653FA914F5593950510EE79B9A6"/>
+    <w:rsid w:val="00DF3B67"/>
+  </w:style>
+  <w:style w:type="paragraph" w:customStyle="1" w:styleId="09C57711377D477F986C377DFB991602">
+    <w:name w:val="09C57711377D477F986C377DFB991602"/>
+    <w:rsid w:val="00DF3B67"/>
+  </w:style>
+</w:styles>
+</file>
+
+<file path=word/glossary/webSettings.xml><?xml version="1.0" encoding="utf-8"?>
+<w:webSettings xmlns:mc="http://schemas.openxmlformats.org/markup-compatibility/2006" xmlns:r="http://schemas.openxmlformats.org/officeDocument/2006/relationships" xmlns:w="http://schemas.openxmlformats.org/wordprocessingml/2006/main" xmlns:w14="http://schemas.microsoft.com/office/word/2010/wordml" mc:Ignorable="w14">
+  <w:optimizeForBrowser/>
+  <w:allowPNG/>
+</w:webSettings>
 </file>
 
 <file path=word/theme/theme1.xml><?xml version="1.0" encoding="utf-8"?>
@@ -10887,7 +11413,7 @@
 </file>
 
 <file path=customXml/itemProps1.xml><?xml version="1.0" encoding="utf-8"?>
-<ds:datastoreItem xmlns:ds="http://schemas.openxmlformats.org/officeDocument/2006/customXml" ds:itemID="{46E14141-C393-477B-88F9-1D0D9DE0A1D5}">
+<ds:datastoreItem xmlns:ds="http://schemas.openxmlformats.org/officeDocument/2006/customXml" ds:itemID="{DE12E492-CFA7-4E3B-83A4-D27288114C6E}">
   <ds:schemaRefs>
     <ds:schemaRef ds:uri="http://schemas.openxmlformats.org/officeDocument/2006/bibliography"/>
   </ds:schemaRefs>

</xml_diff>